<commit_message>
LNI-246: Fix failing test4 due to merge conflict
</commit_message>
<xml_diff>
--- a/test/lawmaker/test4.docx
+++ b/test/lawmaker/test4.docx
@@ -8,7 +8,7 @@
         <w:widowControl w:val="false"/>
         <w:suppressLineNumbers/>
         <w:suppressAutoHyphens w:val="true"/>
-        <w:overflowPunct w:val="false"/>
+        <w:overflowPunct w:val="true"/>
         <w:bidi w:val="0"/>
         <w:spacing w:before="567" w:after="227"/>
         <w:jc w:val="center"/>
@@ -2987,7 +2987,7 @@
         <w:pStyle w:val="subsection"/>
         <w:rPr/>
       </w:pPr>
-      <w:bookmarkStart w:id="7" w:name="Ref_clausenumber_1_part_25%252525252F09%"/>
+      <w:bookmarkStart w:id="7" w:name="Ref_clausenumber_1_part_25%25252525252F0"/>
       <w:bookmarkEnd w:id="7"/>
       <w:r>
         <w:rPr>
@@ -2995,7 +2995,7 @@
         </w:rPr>
         <w:t>2</w:t>
       </w:r>
-      <w:bookmarkStart w:id="8" w:name="Ref_clausenumber_1_part_25%252525252F091"/>
+      <w:bookmarkStart w:id="8" w:name="Ref_clausenumber_1_part_25%25252525252F1"/>
       <w:bookmarkEnd w:id="8"/>
       <w:r>
         <w:rPr>
@@ -3181,7 +3181,7 @@
         <w:rPr/>
         <w:tab/>
       </w:r>
-      <w:bookmarkStart w:id="15" w:name="Ref_paragraphnumber_1_part_26%252525252F"/>
+      <w:bookmarkStart w:id="15" w:name="Ref_paragraphnumber_1_part_26%2525252525"/>
       <w:bookmarkEnd w:id="15"/>
       <w:r>
         <w:rPr/>
@@ -3240,7 +3240,7 @@
         <w:pStyle w:val="subsection"/>
         <w:rPr/>
       </w:pPr>
-      <w:bookmarkStart w:id="17" w:name="Ref_clausenumber_1_part_26%252525252F09%"/>
+      <w:bookmarkStart w:id="17" w:name="Ref_clausenumber_1_part_26%25252525252F0"/>
       <w:bookmarkEnd w:id="17"/>
       <w:r>
         <w:rPr>
@@ -3248,7 +3248,7 @@
         </w:rPr>
         <w:t>3</w:t>
       </w:r>
-      <w:bookmarkStart w:id="18" w:name="Ref_clausenumber_1_part_26%252525252F091"/>
+      <w:bookmarkStart w:id="18" w:name="Ref_clausenumber_1_part_26%25252525252F1"/>
       <w:bookmarkEnd w:id="18"/>
       <w:r>
         <w:rPr>
@@ -3349,7 +3349,7 @@
         <w:pStyle w:val="subsection"/>
         <w:rPr/>
       </w:pPr>
-      <w:bookmarkStart w:id="21" w:name="Ref_clausenumber_1_part_26%252525252F092"/>
+      <w:bookmarkStart w:id="21" w:name="Ref_clausenumber_1_part_26%25252525252F2"/>
       <w:bookmarkEnd w:id="21"/>
       <w:r>
         <w:rPr>
@@ -3357,7 +3357,7 @@
         </w:rPr>
         <w:t>4</w:t>
       </w:r>
-      <w:bookmarkStart w:id="22" w:name="Ref_clausenumber_1_part_26%252525252F093"/>
+      <w:bookmarkStart w:id="22" w:name="Ref_clausenumber_1_part_26%25252525252F3"/>
       <w:bookmarkEnd w:id="22"/>
       <w:r>
         <w:rPr>
@@ -3583,7 +3583,7 @@
         <w:pStyle w:val="subsection"/>
         <w:rPr/>
       </w:pPr>
-      <w:bookmarkStart w:id="27" w:name="Ref_clausenumber_1_part_19%252525252F09%"/>
+      <w:bookmarkStart w:id="27" w:name="Ref_clausenumber_1_part_19%25252525252F0"/>
       <w:bookmarkEnd w:id="27"/>
       <w:r>
         <w:rPr>
@@ -3591,7 +3591,7 @@
         </w:rPr>
         <w:t>5</w:t>
       </w:r>
-      <w:bookmarkStart w:id="28" w:name="Ref_clausenumber_1_part_19%252525252F091"/>
+      <w:bookmarkStart w:id="28" w:name="Ref_clausenumber_1_part_19%25252525252F1"/>
       <w:bookmarkEnd w:id="28"/>
       <w:r>
         <w:rPr>
@@ -3639,7 +3639,7 @@
         <w:rPr/>
         <w:tab/>
       </w:r>
-      <w:bookmarkStart w:id="31" w:name="Ref_paragraphnumber_1_part_19%252525252F"/>
+      <w:bookmarkStart w:id="31" w:name="Ref_paragraphnumber_1_part_19%2525252525"/>
       <w:bookmarkEnd w:id="31"/>
       <w:r>
         <w:rPr/>
@@ -3883,7 +3883,7 @@
         <w:rPr/>
         <w:t>(f)</w:t>
       </w:r>
-      <w:bookmarkStart w:id="42" w:name="Ref_paragraphnumber_1_part_19%2525252525"/>
+      <w:bookmarkStart w:id="42" w:name="Ref_paragraphnumber_1_part_19%2525252526"/>
       <w:bookmarkEnd w:id="42"/>
       <w:r>
         <w:rPr/>
@@ -4345,7 +4345,7 @@
         <w:pStyle w:val="clause"/>
         <w:rPr/>
       </w:pPr>
-      <w:bookmarkStart w:id="47" w:name="Ref_clausenumber_1_part_16%252525252F05%"/>
+      <w:bookmarkStart w:id="47" w:name="Ref_clausenumber_1_part_16%25252525252F0"/>
       <w:bookmarkEnd w:id="47"/>
       <w:r>
         <w:rPr>
@@ -4353,7 +4353,7 @@
         </w:rPr>
         <w:t>9</w:t>
       </w:r>
-      <w:bookmarkStart w:id="48" w:name="Ref_clausenumber_1_part_16%252525252F051"/>
+      <w:bookmarkStart w:id="48" w:name="Ref_clausenumber_1_part_16%25252525252F1"/>
       <w:bookmarkEnd w:id="48"/>
       <w:r>
         <w:rPr>
@@ -4401,7 +4401,7 @@
         <w:pStyle w:val="subsection"/>
         <w:rPr/>
       </w:pPr>
-      <w:bookmarkStart w:id="49" w:name="Ref_clausenumber_1_part_30%252525252F09%"/>
+      <w:bookmarkStart w:id="49" w:name="Ref_clausenumber_1_part_30%25252525252F0"/>
       <w:bookmarkEnd w:id="49"/>
       <w:r>
         <w:rPr>
@@ -4409,7 +4409,7 @@
         </w:rPr>
         <w:t>10</w:t>
       </w:r>
-      <w:bookmarkStart w:id="50" w:name="Ref_clausenumber_1_part_30%252525252F091"/>
+      <w:bookmarkStart w:id="50" w:name="Ref_clausenumber_1_part_30%25252525252F1"/>
       <w:bookmarkEnd w:id="50"/>
       <w:r>
         <w:rPr>
@@ -4444,7 +4444,7 @@
         <w:rPr/>
         <w:tab/>
       </w:r>
-      <w:bookmarkStart w:id="53" w:name="Ref_paragraphnumber_1_part_30%252525252F"/>
+      <w:bookmarkStart w:id="53" w:name="Ref_paragraphnumber_1_part_30%2525252525"/>
       <w:bookmarkEnd w:id="53"/>
       <w:r>
         <w:rPr/>
@@ -4870,7 +4870,7 @@
         <w:pStyle w:val="subsection"/>
         <w:rPr/>
       </w:pPr>
-      <w:bookmarkStart w:id="59" w:name="Ref_clausenumber_1_part_02%252525252F10%"/>
+      <w:bookmarkStart w:id="59" w:name="Ref_clausenumber_1_part_02%25252525252F1"/>
       <w:bookmarkEnd w:id="59"/>
       <w:r>
         <w:rPr>
@@ -4878,7 +4878,7 @@
         </w:rPr>
         <w:t>12</w:t>
       </w:r>
-      <w:bookmarkStart w:id="60" w:name="Ref_clausenumber_1_part_02%252525252F101"/>
+      <w:bookmarkStart w:id="60" w:name="Ref_clausenumber_1_part_02%25252525252F2"/>
       <w:bookmarkEnd w:id="60"/>
       <w:r>
         <w:rPr>
@@ -4993,7 +4993,7 @@
         <w:rPr/>
         <w:tab/>
       </w:r>
-      <w:bookmarkStart w:id="65" w:name="Ref_paragraphnumber_1_part_31%252525252F"/>
+      <w:bookmarkStart w:id="65" w:name="Ref_paragraphnumber_1_part_31%2525252525"/>
       <w:bookmarkEnd w:id="65"/>
       <w:r>
         <w:rPr/>
@@ -5504,7 +5504,7 @@
         <w:pStyle w:val="subsection"/>
         <w:rPr/>
       </w:pPr>
-      <w:bookmarkStart w:id="75" w:name="Ref_clausenumber_1_part_30%252525252F092"/>
+      <w:bookmarkStart w:id="75" w:name="Ref_clausenumber_1_part_30%25252525252F2"/>
       <w:bookmarkEnd w:id="75"/>
       <w:r>
         <w:rPr>
@@ -5512,7 +5512,7 @@
         </w:rPr>
         <w:t>15</w:t>
       </w:r>
-      <w:bookmarkStart w:id="76" w:name="Ref_clausenumber_1_part_30%252525252F093"/>
+      <w:bookmarkStart w:id="76" w:name="Ref_clausenumber_1_part_30%25252525252F3"/>
       <w:bookmarkEnd w:id="76"/>
       <w:r>
         <w:rPr>
@@ -5716,7 +5716,7 @@
         <w:pStyle w:val="subsection"/>
         <w:rPr/>
       </w:pPr>
-      <w:bookmarkStart w:id="79" w:name="Ref_clausenumber_1_part_30%252525252F094"/>
+      <w:bookmarkStart w:id="79" w:name="Ref_clausenumber_1_part_30%25252525252F4"/>
       <w:bookmarkEnd w:id="79"/>
       <w:r>
         <w:rPr>
@@ -5724,7 +5724,7 @@
         </w:rPr>
         <w:t>16</w:t>
       </w:r>
-      <w:bookmarkStart w:id="80" w:name="Ref_clausenumber_1_part_30%252525252F095"/>
+      <w:bookmarkStart w:id="80" w:name="Ref_clausenumber_1_part_30%25252525252F5"/>
       <w:bookmarkEnd w:id="80"/>
       <w:r>
         <w:rPr>
@@ -5862,7 +5862,7 @@
         <w:pStyle w:val="subsection"/>
         <w:rPr/>
       </w:pPr>
-      <w:bookmarkStart w:id="83" w:name="Ref_clausenumber_1_part_30%252525252F096"/>
+      <w:bookmarkStart w:id="83" w:name="Ref_clausenumber_1_part_30%25252525252F6"/>
       <w:bookmarkEnd w:id="83"/>
       <w:r>
         <w:rPr>
@@ -5870,7 +5870,7 @@
         </w:rPr>
         <w:t>17</w:t>
       </w:r>
-      <w:bookmarkStart w:id="84" w:name="Ref_clausenumber_1_part_30%252525252F097"/>
+      <w:bookmarkStart w:id="84" w:name="Ref_clausenumber_1_part_30%25252525252F7"/>
       <w:bookmarkEnd w:id="84"/>
       <w:r>
         <w:rPr>
@@ -6008,7 +6008,7 @@
         <w:pStyle w:val="subsection"/>
         <w:rPr/>
       </w:pPr>
-      <w:bookmarkStart w:id="87" w:name="Ref_clausenumber_1_part_30%252525252F098"/>
+      <w:bookmarkStart w:id="87" w:name="Ref_clausenumber_1_part_30%25252525252F8"/>
       <w:bookmarkEnd w:id="87"/>
       <w:r>
         <w:rPr>
@@ -6016,7 +6016,7 @@
         </w:rPr>
         <w:t>18</w:t>
       </w:r>
-      <w:bookmarkStart w:id="88" w:name="Ref_clausenumber_1_part_30%252525252F099"/>
+      <w:bookmarkStart w:id="88" w:name="Ref_clausenumber_1_part_30%25252525252F9"/>
       <w:bookmarkEnd w:id="88"/>
       <w:r>
         <w:rPr>
@@ -6619,7 +6619,7 @@
         <w:pStyle w:val="subsection"/>
         <w:rPr/>
       </w:pPr>
-      <w:bookmarkStart w:id="99" w:name="Ref_clausenumber_1_part_30%252525252F09a"/>
+      <w:bookmarkStart w:id="99" w:name="Ref_clausenumber_1_part_30%25252525252Fa"/>
       <w:bookmarkEnd w:id="99"/>
       <w:r>
         <w:rPr>
@@ -6627,7 +6627,7 @@
         </w:rPr>
         <w:t>21</w:t>
       </w:r>
-      <w:bookmarkStart w:id="100" w:name="Ref_clausenumber_1_part_30%252525252F09b"/>
+      <w:bookmarkStart w:id="100" w:name="Ref_clausenumber_1_part_30%25252525252Fb"/>
       <w:bookmarkEnd w:id="100"/>
       <w:r>
         <w:rPr>
@@ -6673,7 +6673,7 @@
         <w:rPr/>
         <w:t>(a)</w:t>
       </w:r>
-      <w:bookmarkStart w:id="104" w:name="Ref_paragraphnumber_1_part_30%2525252525"/>
+      <w:bookmarkStart w:id="104" w:name="Ref_paragraphnumber_1_part_30%2525252526"/>
       <w:bookmarkEnd w:id="104"/>
       <w:r>
         <w:rPr/>
@@ -6775,7 +6775,7 @@
         <w:pStyle w:val="subsection"/>
         <w:rPr/>
       </w:pPr>
-      <w:bookmarkStart w:id="105" w:name="Ref_clausenumber_1_part_30%252525252F09c"/>
+      <w:bookmarkStart w:id="105" w:name="Ref_clausenumber_1_part_30%25252525252Fc"/>
       <w:bookmarkEnd w:id="105"/>
       <w:r>
         <w:rPr>
@@ -6783,7 +6783,7 @@
         </w:rPr>
         <w:t>22</w:t>
       </w:r>
-      <w:bookmarkStart w:id="106" w:name="Ref_clausenumber_1_part_30%252525252F09d"/>
+      <w:bookmarkStart w:id="106" w:name="Ref_clausenumber_1_part_30%25252525252Fd"/>
       <w:bookmarkEnd w:id="106"/>
       <w:r>
         <w:rPr>
@@ -6867,7 +6867,7 @@
         <w:pStyle w:val="subsection"/>
         <w:rPr/>
       </w:pPr>
-      <w:bookmarkStart w:id="107" w:name="Ref_clausenumber_1_part_30%252525252F09e"/>
+      <w:bookmarkStart w:id="107" w:name="Ref_clausenumber_1_part_30%25252525252Fe"/>
       <w:bookmarkEnd w:id="107"/>
       <w:r>
         <w:rPr>
@@ -6875,7 +6875,7 @@
         </w:rPr>
         <w:t>23</w:t>
       </w:r>
-      <w:bookmarkStart w:id="108" w:name="Ref_clausenumber_1_part_30%252525252F09f"/>
+      <w:bookmarkStart w:id="108" w:name="Ref_clausenumber_1_part_30%25252525252Ff"/>
       <w:bookmarkEnd w:id="108"/>
       <w:r>
         <w:rPr>
@@ -7396,7 +7396,7 @@
         <w:rPr/>
         <w:tab/>
       </w:r>
-      <w:bookmarkStart w:id="119" w:name="Ref_paragraphnumber_1_part_01%252525252F"/>
+      <w:bookmarkStart w:id="119" w:name="Ref_paragraphnumber_1_part_01%2525252525"/>
       <w:bookmarkEnd w:id="119"/>
       <w:r>
         <w:rPr/>
@@ -7569,7 +7569,7 @@
         <w:pStyle w:val="subsection"/>
         <w:rPr/>
       </w:pPr>
-      <w:bookmarkStart w:id="127" w:name="Ref_clausenumber_1_part_01%252525252F10%"/>
+      <w:bookmarkStart w:id="127" w:name="Ref_clausenumber_1_part_01%25252525252F1"/>
       <w:bookmarkEnd w:id="127"/>
       <w:r>
         <w:rPr>
@@ -7577,7 +7577,7 @@
         </w:rPr>
         <w:t>26</w:t>
       </w:r>
-      <w:bookmarkStart w:id="128" w:name="Ref_clausenumber_1_part_01%252525252F101"/>
+      <w:bookmarkStart w:id="128" w:name="Ref_clausenumber_1_part_01%25252525252F2"/>
       <w:bookmarkEnd w:id="128"/>
       <w:r>
         <w:rPr>
@@ -7669,7 +7669,7 @@
         <w:rPr/>
         <w:t>(a)</w:t>
       </w:r>
-      <w:bookmarkStart w:id="132" w:name="Ref_paragraphnumber_1_part_01%2525252525"/>
+      <w:bookmarkStart w:id="132" w:name="Ref_paragraphnumber_1_part_01%2525252526"/>
       <w:bookmarkEnd w:id="132"/>
       <w:r>
         <w:rPr/>
@@ -7776,13 +7776,13 @@
         <w:rPr/>
         <w:tab/>
       </w:r>
-      <w:bookmarkStart w:id="135" w:name="Ref_paragraphnumber_1_part_01%2525252526"/>
+      <w:bookmarkStart w:id="135" w:name="Ref_paragraphnumber_1_part_01%2525252527"/>
       <w:bookmarkEnd w:id="135"/>
       <w:r>
         <w:rPr/>
         <w:t>(b)</w:t>
       </w:r>
-      <w:bookmarkStart w:id="136" w:name="Ref_paragraphnumber_1_part_01%2525252527"/>
+      <w:bookmarkStart w:id="136" w:name="Ref_paragraphnumber_1_part_01%2525252528"/>
       <w:bookmarkEnd w:id="136"/>
       <w:r>
         <w:rPr/>
@@ -7861,7 +7861,7 @@
         <w:pStyle w:val="subsection"/>
         <w:rPr/>
       </w:pPr>
-      <w:bookmarkStart w:id="137" w:name="Ref_clausenumber_1_part_02%252525252F102"/>
+      <w:bookmarkStart w:id="137" w:name="Ref_clausenumber_1_part_02%25252525252F3"/>
       <w:bookmarkEnd w:id="137"/>
       <w:r>
         <w:rPr>
@@ -7869,7 +7869,7 @@
         </w:rPr>
         <w:t>27</w:t>
       </w:r>
-      <w:bookmarkStart w:id="138" w:name="Ref_clausenumber_1_part_02%252525252F103"/>
+      <w:bookmarkStart w:id="138" w:name="Ref_clausenumber_1_part_02%25252525252F4"/>
       <w:bookmarkEnd w:id="138"/>
       <w:r>
         <w:rPr>
@@ -8083,7 +8083,7 @@
         <w:pStyle w:val="subsection"/>
         <w:rPr/>
       </w:pPr>
-      <w:bookmarkStart w:id="141" w:name="Ref_clausenumber_1_part_02%252525252F104"/>
+      <w:bookmarkStart w:id="141" w:name="Ref_clausenumber_1_part_02%25252525252F5"/>
       <w:bookmarkEnd w:id="141"/>
       <w:r>
         <w:rPr>
@@ -8091,7 +8091,7 @@
         </w:rPr>
         <w:t>28</w:t>
       </w:r>
-      <w:bookmarkStart w:id="142" w:name="Ref_clausenumber_1_part_02%252525252F105"/>
+      <w:bookmarkStart w:id="142" w:name="Ref_clausenumber_1_part_02%25252525252F6"/>
       <w:bookmarkEnd w:id="142"/>
       <w:r>
         <w:rPr>
@@ -8247,7 +8247,7 @@
         <w:pStyle w:val="subsection"/>
         <w:rPr/>
       </w:pPr>
-      <w:bookmarkStart w:id="147" w:name="Ref_clausenumber_1_part_02%252525252F106"/>
+      <w:bookmarkStart w:id="147" w:name="Ref_clausenumber_1_part_02%25252525252F7"/>
       <w:bookmarkEnd w:id="147"/>
       <w:r>
         <w:rPr>
@@ -8255,7 +8255,7 @@
         </w:rPr>
         <w:t>29</w:t>
       </w:r>
-      <w:bookmarkStart w:id="148" w:name="Ref_clausenumber_1_part_02%252525252F107"/>
+      <w:bookmarkStart w:id="148" w:name="Ref_clausenumber_1_part_02%25252525252F8"/>
       <w:bookmarkEnd w:id="148"/>
       <w:r>
         <w:rPr>
@@ -8344,7 +8344,7 @@
         <w:rPr/>
         <w:tab/>
       </w:r>
-      <w:bookmarkStart w:id="151" w:name="Ref_paragraphnumber_1_part_02%252525252F"/>
+      <w:bookmarkStart w:id="151" w:name="Ref_paragraphnumber_1_part_02%2525252525"/>
       <w:bookmarkEnd w:id="151"/>
       <w:r>
         <w:rPr/>
@@ -8457,7 +8457,7 @@
         <w:pStyle w:val="subsection"/>
         <w:rPr/>
       </w:pPr>
-      <w:bookmarkStart w:id="155" w:name="Ref_clausenumber_1_part_02%252525252F108"/>
+      <w:bookmarkStart w:id="155" w:name="Ref_clausenumber_1_part_02%25252525252F9"/>
       <w:bookmarkEnd w:id="155"/>
       <w:r>
         <w:rPr>
@@ -8465,7 +8465,7 @@
         </w:rPr>
         <w:t>30</w:t>
       </w:r>
-      <w:bookmarkStart w:id="156" w:name="Ref_clausenumber_1_part_02%252525252F109"/>
+      <w:bookmarkStart w:id="156" w:name="Ref_clausenumber_1_part_02%25252525252Fa"/>
       <w:bookmarkEnd w:id="156"/>
       <w:r>
         <w:rPr>
@@ -8570,7 +8570,7 @@
         <w:pStyle w:val="subsection"/>
         <w:rPr/>
       </w:pPr>
-      <w:bookmarkStart w:id="159" w:name="Ref_clausenumber_1_part_02%252525252F10a"/>
+      <w:bookmarkStart w:id="159" w:name="Ref_clausenumber_1_part_02%25252525252Fb"/>
       <w:bookmarkEnd w:id="159"/>
       <w:r>
         <w:rPr>
@@ -8578,7 +8578,7 @@
         </w:rPr>
         <w:t>31</w:t>
       </w:r>
-      <w:bookmarkStart w:id="160" w:name="Ref_clausenumber_1_part_02%252525252F10b"/>
+      <w:bookmarkStart w:id="160" w:name="Ref_clausenumber_1_part_02%25252525252Fc"/>
       <w:bookmarkEnd w:id="160"/>
       <w:r>
         <w:rPr>
@@ -8746,7 +8746,7 @@
         <w:pStyle w:val="subsection"/>
         <w:rPr/>
       </w:pPr>
-      <w:bookmarkStart w:id="163" w:name="Ref_clausenumber_1_part_19%252525252F05%"/>
+      <w:bookmarkStart w:id="163" w:name="Ref_clausenumber_1_part_19%25252525252F2"/>
       <w:bookmarkEnd w:id="163"/>
       <w:r>
         <w:rPr>
@@ -8754,7 +8754,7 @@
         </w:rPr>
         <w:t>32</w:t>
       </w:r>
-      <w:bookmarkStart w:id="164" w:name="Ref_clausenumber_1_part_19%252525252F051"/>
+      <w:bookmarkStart w:id="164" w:name="Ref_clausenumber_1_part_19%25252525252F3"/>
       <w:bookmarkEnd w:id="164"/>
       <w:r>
         <w:rPr>
@@ -8833,7 +8833,7 @@
         <w:rPr/>
         <w:tab/>
       </w:r>
-      <w:bookmarkStart w:id="167" w:name="Ref_paragraphnumber_1_part_03%252525252F"/>
+      <w:bookmarkStart w:id="167" w:name="Ref_paragraphnumber_1_part_03%2525252525"/>
       <w:bookmarkEnd w:id="167"/>
       <w:r>
         <w:rPr/>
@@ -8999,7 +8999,7 @@
         <w:pStyle w:val="subsection"/>
         <w:rPr/>
       </w:pPr>
-      <w:bookmarkStart w:id="173" w:name="Ref_clausenumber_1_part_03%252525252F10%"/>
+      <w:bookmarkStart w:id="173" w:name="Ref_clausenumber_1_part_03%25252525252F1"/>
       <w:bookmarkEnd w:id="173"/>
       <w:r>
         <w:rPr>
@@ -9007,7 +9007,7 @@
         </w:rPr>
         <w:t>33</w:t>
       </w:r>
-      <w:bookmarkStart w:id="174" w:name="Ref_clausenumber_1_part_03%252525252F101"/>
+      <w:bookmarkStart w:id="174" w:name="Ref_clausenumber_1_part_03%25252525252F2"/>
       <w:bookmarkEnd w:id="174"/>
       <w:r>
         <w:rPr>
@@ -9232,7 +9232,7 @@
         <w:pStyle w:val="clause"/>
         <w:rPr/>
       </w:pPr>
-      <w:bookmarkStart w:id="179" w:name="Ref_clausenumber_1_part_03%252525252F102"/>
+      <w:bookmarkStart w:id="179" w:name="Ref_clausenumber_1_part_03%25252525252F3"/>
       <w:bookmarkEnd w:id="179"/>
       <w:r>
         <w:rPr>
@@ -9240,7 +9240,7 @@
         </w:rPr>
         <w:t>34</w:t>
       </w:r>
-      <w:bookmarkStart w:id="180" w:name="Ref_clausenumber_1_part_03%252525252F103"/>
+      <w:bookmarkStart w:id="180" w:name="Ref_clausenumber_1_part_03%25252525252F4"/>
       <w:bookmarkEnd w:id="180"/>
       <w:r>
         <w:rPr>
@@ -9483,7 +9483,7 @@
         <w:rPr/>
         <w:t>(a)</w:t>
       </w:r>
-      <w:bookmarkStart w:id="186" w:name="Ref_paragraphnumber_1_part_03%2525252525"/>
+      <w:bookmarkStart w:id="186" w:name="Ref_paragraphnumber_1_part_03%2525252526"/>
       <w:bookmarkEnd w:id="186"/>
       <w:r>
         <w:rPr/>
@@ -9550,7 +9550,7 @@
         <w:pStyle w:val="subsection"/>
         <w:rPr/>
       </w:pPr>
-      <w:bookmarkStart w:id="189" w:name="Ref_clausenumber_1_part_03%252525252F104"/>
+      <w:bookmarkStart w:id="189" w:name="Ref_clausenumber_1_part_03%25252525252F5"/>
       <w:bookmarkEnd w:id="189"/>
       <w:r>
         <w:rPr>
@@ -9558,7 +9558,7 @@
         </w:rPr>
         <w:t>36</w:t>
       </w:r>
-      <w:bookmarkStart w:id="190" w:name="Ref_clausenumber_1_part_03%252525252F105"/>
+      <w:bookmarkStart w:id="190" w:name="Ref_clausenumber_1_part_03%25252525252F6"/>
       <w:bookmarkEnd w:id="190"/>
       <w:r>
         <w:rPr>
@@ -9679,7 +9679,7 @@
         <w:pStyle w:val="subsection"/>
         <w:rPr/>
       </w:pPr>
-      <w:bookmarkStart w:id="193" w:name="Ref_clausenumber_1_part_03%252525252F106"/>
+      <w:bookmarkStart w:id="193" w:name="Ref_clausenumber_1_part_03%25252525252F7"/>
       <w:bookmarkEnd w:id="193"/>
       <w:r>
         <w:rPr>
@@ -9687,7 +9687,7 @@
         </w:rPr>
         <w:t>37</w:t>
       </w:r>
-      <w:bookmarkStart w:id="194" w:name="Ref_clausenumber_1_part_03%252525252F107"/>
+      <w:bookmarkStart w:id="194" w:name="Ref_clausenumber_1_part_03%25252525252F8"/>
       <w:bookmarkEnd w:id="194"/>
       <w:r>
         <w:rPr>
@@ -9797,7 +9797,7 @@
         <w:pStyle w:val="subsection"/>
         <w:rPr/>
       </w:pPr>
-      <w:bookmarkStart w:id="195" w:name="Ref_clausenumber_1_part_03%252525252F108"/>
+      <w:bookmarkStart w:id="195" w:name="Ref_clausenumber_1_part_03%25252525252F9"/>
       <w:bookmarkEnd w:id="195"/>
       <w:r>
         <w:rPr>
@@ -9805,7 +9805,7 @@
         </w:rPr>
         <w:t>38</w:t>
       </w:r>
-      <w:bookmarkStart w:id="196" w:name="Ref_clausenumber_1_part_03%252525252F109"/>
+      <w:bookmarkStart w:id="196" w:name="Ref_clausenumber_1_part_03%25252525252Fa"/>
       <w:bookmarkEnd w:id="196"/>
       <w:r>
         <w:rPr>
@@ -9910,16 +9910,16 @@
         <w:rPr/>
         <w:tab/>
       </w:r>
-      <w:bookmarkStart w:id="199" w:name="SwXTextPosition32410"/>
+      <w:bookmarkStart w:id="199" w:name="SwXTextPosition32406"/>
       <w:bookmarkStart w:id="200" w:name="SwXTextPosition32408"/>
-      <w:bookmarkStart w:id="201" w:name="SwXTextPosition32406"/>
-      <w:bookmarkStart w:id="202" w:name="Ref_paragraphnumber_1_part_03%2525252526"/>
+      <w:bookmarkStart w:id="201" w:name="SwXTextPosition32410"/>
+      <w:bookmarkStart w:id="202" w:name="Ref_paragraphnumber_1_part_03%2525252527"/>
       <w:bookmarkEnd w:id="202"/>
       <w:r>
         <w:rPr/>
         <w:t>(d)</w:t>
       </w:r>
-      <w:bookmarkStart w:id="203" w:name="Ref_paragraphnumber_1_part_03%2525252527"/>
+      <w:bookmarkStart w:id="203" w:name="Ref_paragraphnumber_1_part_03%2525252528"/>
       <w:bookmarkEnd w:id="203"/>
       <w:r>
         <w:rPr/>
@@ -10117,7 +10117,7 @@
         <w:pStyle w:val="subsection"/>
         <w:rPr/>
       </w:pPr>
-      <w:bookmarkStart w:id="210" w:name="Ref_clausenumber_1_part_03%252525252F10a"/>
+      <w:bookmarkStart w:id="210" w:name="Ref_clausenumber_1_part_03%25252525252Fb"/>
       <w:bookmarkEnd w:id="210"/>
       <w:r>
         <w:rPr>
@@ -10125,7 +10125,7 @@
         </w:rPr>
         <w:t>39</w:t>
       </w:r>
-      <w:bookmarkStart w:id="211" w:name="Ref_clausenumber_1_part_03%252525252F10b"/>
+      <w:bookmarkStart w:id="211" w:name="Ref_clausenumber_1_part_03%25252525252Fc"/>
       <w:bookmarkEnd w:id="211"/>
       <w:r>
         <w:rPr>
@@ -10369,7 +10369,7 @@
         <w:pStyle w:val="subsection"/>
         <w:rPr/>
       </w:pPr>
-      <w:bookmarkStart w:id="220" w:name="Ref_clausenumber_1_part_03%252525252F10c"/>
+      <w:bookmarkStart w:id="220" w:name="Ref_clausenumber_1_part_03%25252525252Fd"/>
       <w:bookmarkEnd w:id="220"/>
       <w:r>
         <w:rPr>
@@ -10377,7 +10377,7 @@
         </w:rPr>
         <w:t>40</w:t>
       </w:r>
-      <w:bookmarkStart w:id="221" w:name="Ref_clausenumber_1_part_03%252525252F10d"/>
+      <w:bookmarkStart w:id="221" w:name="Ref_clausenumber_1_part_03%25252525252Fe"/>
       <w:bookmarkEnd w:id="221"/>
       <w:r>
         <w:rPr>
@@ -10477,7 +10477,7 @@
         <w:pStyle w:val="subsection"/>
         <w:rPr/>
       </w:pPr>
-      <w:bookmarkStart w:id="222" w:name="Ref_clausenumber_1_part_03%252525252F10e"/>
+      <w:bookmarkStart w:id="222" w:name="Ref_clausenumber_1_part_03%25252525252Ff"/>
       <w:bookmarkEnd w:id="222"/>
       <w:r>
         <w:rPr>
@@ -10485,7 +10485,7 @@
         </w:rPr>
         <w:t>41</w:t>
       </w:r>
-      <w:bookmarkStart w:id="223" w:name="Ref_clausenumber_1_part_03%252525252F10f"/>
+      <w:bookmarkStart w:id="223" w:name="Ref_clausenumber_1_part_03%25252525252Fg"/>
       <w:bookmarkEnd w:id="223"/>
       <w:r>
         <w:rPr>
@@ -10691,7 +10691,7 @@
         <w:pStyle w:val="subsection"/>
         <w:rPr/>
       </w:pPr>
-      <w:bookmarkStart w:id="224" w:name="Ref_clausenumber_1_part_03%252525252F10g"/>
+      <w:bookmarkStart w:id="224" w:name="Ref_clausenumber_1_part_03%25252525252Fh"/>
       <w:bookmarkEnd w:id="224"/>
       <w:r>
         <w:rPr>
@@ -10699,7 +10699,7 @@
         </w:rPr>
         <w:t>42</w:t>
       </w:r>
-      <w:bookmarkStart w:id="225" w:name="Ref_clausenumber_1_part_03%252525252F10h"/>
+      <w:bookmarkStart w:id="225" w:name="Ref_clausenumber_1_part_03%25252525252Fi"/>
       <w:bookmarkEnd w:id="225"/>
       <w:r>
         <w:rPr>
@@ -10773,7 +10773,7 @@
         <w:pStyle w:val="subsection"/>
         <w:rPr/>
       </w:pPr>
-      <w:bookmarkStart w:id="230" w:name="Ref_clausenumber_1_part_04%252525252F10%"/>
+      <w:bookmarkStart w:id="230" w:name="Ref_clausenumber_1_part_04%25252525252F1"/>
       <w:bookmarkEnd w:id="230"/>
       <w:r>
         <w:rPr>
@@ -10781,7 +10781,7 @@
         </w:rPr>
         <w:t>43</w:t>
       </w:r>
-      <w:bookmarkStart w:id="231" w:name="Ref_clausenumber_1_part_04%252525252F101"/>
+      <w:bookmarkStart w:id="231" w:name="Ref_clausenumber_1_part_04%25252525252F2"/>
       <w:bookmarkEnd w:id="231"/>
       <w:r>
         <w:rPr>
@@ -10873,7 +10873,7 @@
         <w:rPr/>
         <w:tab/>
       </w:r>
-      <w:bookmarkStart w:id="234" w:name="Ref_paragraphnumber_1_part_04%252525252F"/>
+      <w:bookmarkStart w:id="234" w:name="Ref_paragraphnumber_1_part_04%2525252525"/>
       <w:bookmarkEnd w:id="234"/>
       <w:r>
         <w:rPr/>
@@ -11008,7 +11008,7 @@
         <w:pStyle w:val="subsection"/>
         <w:rPr/>
       </w:pPr>
-      <w:bookmarkStart w:id="236" w:name="Ref_clausenumber_1_part_04%252525252F102"/>
+      <w:bookmarkStart w:id="236" w:name="Ref_clausenumber_1_part_04%25252525252F3"/>
       <w:bookmarkEnd w:id="236"/>
       <w:r>
         <w:rPr>
@@ -11016,7 +11016,7 @@
         </w:rPr>
         <w:t>44</w:t>
       </w:r>
-      <w:bookmarkStart w:id="237" w:name="Ref_clausenumber_1_part_04%252525252F103"/>
+      <w:bookmarkStart w:id="237" w:name="Ref_clausenumber_1_part_04%25252525252F4"/>
       <w:bookmarkEnd w:id="237"/>
       <w:r>
         <w:rPr>
@@ -11314,7 +11314,7 @@
         <w:pStyle w:val="subsection"/>
         <w:rPr/>
       </w:pPr>
-      <w:bookmarkStart w:id="246" w:name="Ref_clausenumber_1_part_04%252525252F104"/>
+      <w:bookmarkStart w:id="246" w:name="Ref_clausenumber_1_part_04%25252525252F5"/>
       <w:bookmarkEnd w:id="246"/>
       <w:r>
         <w:rPr>
@@ -11322,7 +11322,7 @@
         </w:rPr>
         <w:t>45</w:t>
       </w:r>
-      <w:bookmarkStart w:id="247" w:name="Ref_clausenumber_1_part_04%252525252F105"/>
+      <w:bookmarkStart w:id="247" w:name="Ref_clausenumber_1_part_04%25252525252F6"/>
       <w:bookmarkEnd w:id="247"/>
       <w:r>
         <w:rPr>
@@ -11594,7 +11594,7 @@
         <w:pStyle w:val="subsection"/>
         <w:rPr/>
       </w:pPr>
-      <w:bookmarkStart w:id="250" w:name="Ref_clausenumber_1_part_04%252525252F106"/>
+      <w:bookmarkStart w:id="250" w:name="Ref_clausenumber_1_part_04%25252525252F7"/>
       <w:bookmarkEnd w:id="250"/>
       <w:r>
         <w:rPr>
@@ -11602,7 +11602,7 @@
         </w:rPr>
         <w:t>47</w:t>
       </w:r>
-      <w:bookmarkStart w:id="251" w:name="Ref_clausenumber_1_part_04%252525252F107"/>
+      <w:bookmarkStart w:id="251" w:name="Ref_clausenumber_1_part_04%25252525252F8"/>
       <w:bookmarkEnd w:id="251"/>
       <w:r>
         <w:rPr>
@@ -11666,7 +11666,7 @@
         <w:pStyle w:val="subsection"/>
         <w:rPr/>
       </w:pPr>
-      <w:bookmarkStart w:id="252" w:name="Ref_clausenumber_1_part_07%252525252F10%"/>
+      <w:bookmarkStart w:id="252" w:name="Ref_clausenumber_1_part_07%25252525252F1"/>
       <w:bookmarkEnd w:id="252"/>
       <w:r>
         <w:rPr>
@@ -11674,7 +11674,7 @@
         </w:rPr>
         <w:t>48</w:t>
       </w:r>
-      <w:bookmarkStart w:id="253" w:name="Ref_clausenumber_1_part_07%252525252F101"/>
+      <w:bookmarkStart w:id="253" w:name="Ref_clausenumber_1_part_07%25252525252F2"/>
       <w:bookmarkEnd w:id="253"/>
       <w:r>
         <w:rPr>
@@ -11822,7 +11822,7 @@
         <w:rPr/>
         <w:tab/>
       </w:r>
-      <w:bookmarkStart w:id="256" w:name="Ref_paragraphnumber_1_part_07%252525252F"/>
+      <w:bookmarkStart w:id="256" w:name="Ref_paragraphnumber_1_part_07%2525252525"/>
       <w:bookmarkEnd w:id="256"/>
       <w:r>
         <w:rPr/>
@@ -11874,7 +11874,7 @@
         <w:rPr/>
         <w:t>(c)</w:t>
       </w:r>
-      <w:bookmarkStart w:id="261" w:name="Ref_paragraphnumber_1_part_07%2525252525"/>
+      <w:bookmarkStart w:id="261" w:name="Ref_paragraphnumber_1_part_07%2525252526"/>
       <w:bookmarkEnd w:id="261"/>
       <w:r>
         <w:rPr/>
@@ -11961,7 +11961,7 @@
         <w:pStyle w:val="subsection"/>
         <w:rPr/>
       </w:pPr>
-      <w:bookmarkStart w:id="264" w:name="Ref_clausenumber_1_part_10%252525252F12%"/>
+      <w:bookmarkStart w:id="264" w:name="Ref_clausenumber_1_part_10%25252525252F1"/>
       <w:bookmarkEnd w:id="264"/>
       <w:r>
         <w:rPr>
@@ -11969,7 +11969,7 @@
         </w:rPr>
         <w:t>49</w:t>
       </w:r>
-      <w:bookmarkStart w:id="265" w:name="Ref_clausenumber_1_part_10%252525252F121"/>
+      <w:bookmarkStart w:id="265" w:name="Ref_clausenumber_1_part_10%25252525252F2"/>
       <w:bookmarkEnd w:id="265"/>
       <w:r>
         <w:rPr>
@@ -12048,7 +12048,7 @@
         <w:rPr/>
         <w:tab/>
       </w:r>
-      <w:bookmarkStart w:id="268" w:name="Ref_paragraphnumber_1_part_10%252525252F"/>
+      <w:bookmarkStart w:id="268" w:name="Ref_paragraphnumber_1_part_10%2525252525"/>
       <w:bookmarkEnd w:id="268"/>
       <w:r>
         <w:rPr/>
@@ -12214,7 +12214,7 @@
         <w:rPr/>
         <w:t>(c)</w:t>
       </w:r>
-      <w:bookmarkStart w:id="277" w:name="Ref_paragraphnumber_1_part_10%2525252525"/>
+      <w:bookmarkStart w:id="277" w:name="Ref_paragraphnumber_1_part_10%2525252526"/>
       <w:bookmarkEnd w:id="277"/>
       <w:r>
         <w:rPr/>
@@ -12600,7 +12600,7 @@
         <w:pStyle w:val="subsection"/>
         <w:rPr/>
       </w:pPr>
-      <w:bookmarkStart w:id="282" w:name="Ref_clausenumber_1_part_07%252525252F102"/>
+      <w:bookmarkStart w:id="282" w:name="Ref_clausenumber_1_part_07%25252525252F3"/>
       <w:bookmarkEnd w:id="282"/>
       <w:r>
         <w:rPr>
@@ -12608,7 +12608,7 @@
         </w:rPr>
         <w:t>51</w:t>
       </w:r>
-      <w:bookmarkStart w:id="283" w:name="Ref_clausenumber_1_part_07%252525252F103"/>
+      <w:bookmarkStart w:id="283" w:name="Ref_clausenumber_1_part_07%25252525252F4"/>
       <w:bookmarkEnd w:id="283"/>
       <w:r>
         <w:rPr>
@@ -13044,7 +13044,7 @@
         <w:pStyle w:val="clause"/>
         <w:rPr/>
       </w:pPr>
-      <w:bookmarkStart w:id="290" w:name="Ref_clausenumber_1_part_07%252525252F104"/>
+      <w:bookmarkStart w:id="290" w:name="Ref_clausenumber_1_part_07%25252525252F5"/>
       <w:bookmarkEnd w:id="290"/>
       <w:r>
         <w:rPr>
@@ -13052,7 +13052,7 @@
         </w:rPr>
         <w:t>53</w:t>
       </w:r>
-      <w:bookmarkStart w:id="291" w:name="Ref_clausenumber_1_part_07%252525252F105"/>
+      <w:bookmarkStart w:id="291" w:name="Ref_clausenumber_1_part_07%25252525252F6"/>
       <w:bookmarkEnd w:id="291"/>
       <w:r>
         <w:rPr>
@@ -13083,7 +13083,7 @@
         <w:pStyle w:val="subsection"/>
         <w:rPr/>
       </w:pPr>
-      <w:bookmarkStart w:id="292" w:name="Ref_clausenumber_1_part_27%252525252F05%"/>
+      <w:bookmarkStart w:id="292" w:name="Ref_clausenumber_1_part_27%25252525252F0"/>
       <w:bookmarkEnd w:id="292"/>
       <w:r>
         <w:rPr>
@@ -13091,7 +13091,7 @@
         </w:rPr>
         <w:t>54</w:t>
       </w:r>
-      <w:bookmarkStart w:id="293" w:name="Ref_clausenumber_1_part_27%252525252F051"/>
+      <w:bookmarkStart w:id="293" w:name="Ref_clausenumber_1_part_27%25252525252F1"/>
       <w:bookmarkEnd w:id="293"/>
       <w:r>
         <w:rPr>
@@ -13142,7 +13142,7 @@
         <w:pStyle w:val="subsection"/>
         <w:rPr/>
       </w:pPr>
-      <w:bookmarkStart w:id="294" w:name="Ref_clausenumber_1_part_23%252525252F12%"/>
+      <w:bookmarkStart w:id="294" w:name="Ref_clausenumber_1_part_23%25252525252F1"/>
       <w:bookmarkEnd w:id="294"/>
       <w:r>
         <w:rPr>
@@ -13150,7 +13150,7 @@
         </w:rPr>
         <w:t>55</w:t>
       </w:r>
-      <w:bookmarkStart w:id="295" w:name="Ref_clausenumber_1_part_23%252525252F121"/>
+      <w:bookmarkStart w:id="295" w:name="Ref_clausenumber_1_part_23%25252525252F2"/>
       <w:bookmarkEnd w:id="295"/>
       <w:r>
         <w:rPr>
@@ -13185,7 +13185,7 @@
         <w:rPr/>
         <w:tab/>
       </w:r>
-      <w:bookmarkStart w:id="298" w:name="Ref_paragraphnumber_1_part_23%252525252F"/>
+      <w:bookmarkStart w:id="298" w:name="Ref_paragraphnumber_1_part_23%2525252525"/>
       <w:bookmarkEnd w:id="298"/>
       <w:r>
         <w:rPr/>
@@ -13247,7 +13247,7 @@
         <w:pStyle w:val="subsection"/>
         <w:rPr/>
       </w:pPr>
-      <w:bookmarkStart w:id="300" w:name="Ref_clausenumber_1_part_23%252525252F122"/>
+      <w:bookmarkStart w:id="300" w:name="Ref_clausenumber_1_part_23%25252525252F3"/>
       <w:bookmarkEnd w:id="300"/>
       <w:r>
         <w:rPr>
@@ -13255,7 +13255,7 @@
         </w:rPr>
         <w:t>56</w:t>
       </w:r>
-      <w:bookmarkStart w:id="301" w:name="Ref_clausenumber_1_part_23%252525252F123"/>
+      <w:bookmarkStart w:id="301" w:name="Ref_clausenumber_1_part_23%25252525252F4"/>
       <w:bookmarkEnd w:id="301"/>
       <w:r>
         <w:rPr>
@@ -13479,7 +13479,7 @@
         <w:pStyle w:val="clause"/>
         <w:rPr/>
       </w:pPr>
-      <w:bookmarkStart w:id="306" w:name="Ref_clausenumber_1_part_23%252525252F124"/>
+      <w:bookmarkStart w:id="306" w:name="Ref_clausenumber_1_part_23%25252525252F5"/>
       <w:bookmarkEnd w:id="306"/>
       <w:r>
         <w:rPr>
@@ -13487,7 +13487,7 @@
         </w:rPr>
         <w:t>58</w:t>
       </w:r>
-      <w:bookmarkStart w:id="307" w:name="Ref_clausenumber_1_part_23%252525252F125"/>
+      <w:bookmarkStart w:id="307" w:name="Ref_clausenumber_1_part_23%25252525252F6"/>
       <w:bookmarkEnd w:id="307"/>
       <w:r>
         <w:rPr>
@@ -13516,7 +13516,7 @@
         <w:pStyle w:val="subsection"/>
         <w:rPr/>
       </w:pPr>
-      <w:bookmarkStart w:id="308" w:name="Ref_clausenumber_1_part_23%252525252F126"/>
+      <w:bookmarkStart w:id="308" w:name="Ref_clausenumber_1_part_23%25252525252F7"/>
       <w:bookmarkEnd w:id="308"/>
       <w:r>
         <w:rPr>
@@ -13524,7 +13524,7 @@
         </w:rPr>
         <w:t>59</w:t>
       </w:r>
-      <w:bookmarkStart w:id="309" w:name="Ref_clausenumber_1_part_23%252525252F127"/>
+      <w:bookmarkStart w:id="309" w:name="Ref_clausenumber_1_part_23%25252525252F8"/>
       <w:bookmarkEnd w:id="309"/>
       <w:r>
         <w:rPr>
@@ -13655,7 +13655,7 @@
         <w:pStyle w:val="subsection"/>
         <w:rPr/>
       </w:pPr>
-      <w:bookmarkStart w:id="316" w:name="Ref_clausenumber_1_part_23%252525252F128"/>
+      <w:bookmarkStart w:id="316" w:name="Ref_clausenumber_1_part_23%25252525252F9"/>
       <w:bookmarkEnd w:id="316"/>
       <w:r>
         <w:rPr>
@@ -13663,7 +13663,7 @@
         </w:rPr>
         <w:t>60</w:t>
       </w:r>
-      <w:bookmarkStart w:id="317" w:name="Ref_clausenumber_1_part_23%252525252F129"/>
+      <w:bookmarkStart w:id="317" w:name="Ref_clausenumber_1_part_23%25252525252Fa"/>
       <w:bookmarkEnd w:id="317"/>
       <w:r>
         <w:rPr>
@@ -13825,7 +13825,7 @@
         <w:pStyle w:val="subsection"/>
         <w:rPr/>
       </w:pPr>
-      <w:bookmarkStart w:id="320" w:name="Ref_clausenumber_1_part_23%252525252F12a"/>
+      <w:bookmarkStart w:id="320" w:name="Ref_clausenumber_1_part_23%25252525252Fb"/>
       <w:bookmarkEnd w:id="320"/>
       <w:r>
         <w:rPr>
@@ -13833,7 +13833,7 @@
         </w:rPr>
         <w:t>61</w:t>
       </w:r>
-      <w:bookmarkStart w:id="321" w:name="Ref_clausenumber_1_part_23%252525252F12b"/>
+      <w:bookmarkStart w:id="321" w:name="Ref_clausenumber_1_part_23%25252525252Fc"/>
       <w:bookmarkEnd w:id="321"/>
       <w:r>
         <w:rPr>
@@ -13998,7 +13998,7 @@
         <w:rPr/>
         <w:t>(a)</w:t>
       </w:r>
-      <w:bookmarkStart w:id="329" w:name="Ref_paragraphnumber_1_part_23%2525252525"/>
+      <w:bookmarkStart w:id="329" w:name="Ref_paragraphnumber_1_part_23%2525252526"/>
       <w:bookmarkEnd w:id="329"/>
       <w:r>
         <w:rPr/>
@@ -14265,7 +14265,7 @@
         <w:pStyle w:val="subsection"/>
         <w:rPr/>
       </w:pPr>
-      <w:bookmarkStart w:id="332" w:name="Ref_clausenumber_1_part_23%252525252F12c"/>
+      <w:bookmarkStart w:id="332" w:name="Ref_clausenumber_1_part_23%25252525252Fd"/>
       <w:bookmarkEnd w:id="332"/>
       <w:r>
         <w:rPr>
@@ -14273,7 +14273,7 @@
         </w:rPr>
         <w:t>63</w:t>
       </w:r>
-      <w:bookmarkStart w:id="333" w:name="Ref_clausenumber_1_part_23%252525252F12d"/>
+      <w:bookmarkStart w:id="333" w:name="Ref_clausenumber_1_part_23%25252525252Fe"/>
       <w:bookmarkEnd w:id="333"/>
       <w:r>
         <w:rPr>
@@ -14446,13 +14446,13 @@
         <w:rPr/>
         <w:tab/>
       </w:r>
-      <w:bookmarkStart w:id="338" w:name="Ref_paragraphnumber_1_part_23%2525252526"/>
+      <w:bookmarkStart w:id="338" w:name="Ref_paragraphnumber_1_part_23%2525252527"/>
       <w:bookmarkEnd w:id="338"/>
       <w:r>
         <w:rPr/>
         <w:t>(b)</w:t>
       </w:r>
-      <w:bookmarkStart w:id="339" w:name="Ref_paragraphnumber_1_part_23%2525252527"/>
+      <w:bookmarkStart w:id="339" w:name="Ref_paragraphnumber_1_part_23%2525252528"/>
       <w:bookmarkEnd w:id="339"/>
       <w:r>
         <w:rPr/>
@@ -14513,7 +14513,7 @@
         <w:pStyle w:val="clause"/>
         <w:rPr/>
       </w:pPr>
-      <w:bookmarkStart w:id="342" w:name="Ref_clausenumber_1_part_23%252525252F12e"/>
+      <w:bookmarkStart w:id="342" w:name="Ref_clausenumber_1_part_23%25252525252Ff"/>
       <w:bookmarkEnd w:id="342"/>
       <w:r>
         <w:rPr>
@@ -14521,7 +14521,7 @@
         </w:rPr>
         <w:t>64</w:t>
       </w:r>
-      <w:bookmarkStart w:id="343" w:name="Ref_clausenumber_1_part_23%252525252F12f"/>
+      <w:bookmarkStart w:id="343" w:name="Ref_clausenumber_1_part_23%25252525252Fg"/>
       <w:bookmarkEnd w:id="343"/>
       <w:r>
         <w:rPr>
@@ -14673,7 +14673,7 @@
         <w:pStyle w:val="subsection"/>
         <w:rPr/>
       </w:pPr>
-      <w:bookmarkStart w:id="346" w:name="Ref_clausenumber_1_part_07%252525252F106"/>
+      <w:bookmarkStart w:id="346" w:name="Ref_clausenumber_1_part_07%25252525252F7"/>
       <w:bookmarkEnd w:id="346"/>
       <w:r>
         <w:rPr>
@@ -14681,7 +14681,7 @@
         </w:rPr>
         <w:t>65</w:t>
       </w:r>
-      <w:bookmarkStart w:id="347" w:name="Ref_clausenumber_1_part_07%252525252F107"/>
+      <w:bookmarkStart w:id="347" w:name="Ref_clausenumber_1_part_07%25252525252F8"/>
       <w:bookmarkEnd w:id="347"/>
       <w:r>
         <w:rPr>
@@ -14794,7 +14794,7 @@
         <w:pStyle w:val="subsection"/>
         <w:rPr/>
       </w:pPr>
-      <w:bookmarkStart w:id="348" w:name="Ref_clausenumber_1_part_08%252525252F10%"/>
+      <w:bookmarkStart w:id="348" w:name="Ref_clausenumber_1_part_08%25252525252F1"/>
       <w:bookmarkEnd w:id="348"/>
       <w:r>
         <w:rPr>
@@ -14802,7 +14802,7 @@
         </w:rPr>
         <w:t>66</w:t>
       </w:r>
-      <w:bookmarkStart w:id="349" w:name="Ref_clausenumber_1_part_08%252525252F101"/>
+      <w:bookmarkStart w:id="349" w:name="Ref_clausenumber_1_part_08%25252525252F2"/>
       <w:bookmarkEnd w:id="349"/>
       <w:r>
         <w:rPr>
@@ -14901,7 +14901,7 @@
         <w:rPr/>
         <w:tab/>
       </w:r>
-      <w:bookmarkStart w:id="352" w:name="Ref_paragraphnumber_1_part_08%252525252F"/>
+      <w:bookmarkStart w:id="352" w:name="Ref_paragraphnumber_1_part_08%2525252525"/>
       <w:bookmarkEnd w:id="352"/>
       <w:r>
         <w:rPr/>
@@ -15040,7 +15040,7 @@
         <w:pStyle w:val="subsection"/>
         <w:rPr/>
       </w:pPr>
-      <w:bookmarkStart w:id="356" w:name="Ref_clausenumber_1_part_08%252525252F102"/>
+      <w:bookmarkStart w:id="356" w:name="Ref_clausenumber_1_part_08%25252525252F3"/>
       <w:bookmarkEnd w:id="356"/>
       <w:r>
         <w:rPr>
@@ -15048,7 +15048,7 @@
         </w:rPr>
         <w:t>67</w:t>
       </w:r>
-      <w:bookmarkStart w:id="357" w:name="Ref_clausenumber_1_part_08%252525252F103"/>
+      <w:bookmarkStart w:id="357" w:name="Ref_clausenumber_1_part_08%25252525252F4"/>
       <w:bookmarkEnd w:id="357"/>
       <w:r>
         <w:rPr>
@@ -15166,7 +15166,7 @@
         <w:pStyle w:val="subsection"/>
         <w:rPr/>
       </w:pPr>
-      <w:bookmarkStart w:id="360" w:name="Ref_clausenumber_1_part_08%252525252F104"/>
+      <w:bookmarkStart w:id="360" w:name="Ref_clausenumber_1_part_08%25252525252F5"/>
       <w:bookmarkEnd w:id="360"/>
       <w:r>
         <w:rPr>
@@ -15174,7 +15174,7 @@
         </w:rPr>
         <w:t>68</w:t>
       </w:r>
-      <w:bookmarkStart w:id="361" w:name="Ref_clausenumber_1_part_08%252525252F105"/>
+      <w:bookmarkStart w:id="361" w:name="Ref_clausenumber_1_part_08%25252525252F6"/>
       <w:bookmarkEnd w:id="361"/>
       <w:r>
         <w:rPr>
@@ -15460,7 +15460,7 @@
         <w:rPr/>
         <w:t>(d)</w:t>
       </w:r>
-      <w:bookmarkStart w:id="367" w:name="Ref_paragraphnumber_1_part_08%2525252525"/>
+      <w:bookmarkStart w:id="367" w:name="Ref_paragraphnumber_1_part_08%2525252526"/>
       <w:bookmarkEnd w:id="367"/>
       <w:r>
         <w:rPr/>
@@ -15494,7 +15494,7 @@
         <w:pStyle w:val="subsection"/>
         <w:rPr/>
       </w:pPr>
-      <w:bookmarkStart w:id="368" w:name="Ref_clausenumber_1_part_08%252525252F106"/>
+      <w:bookmarkStart w:id="368" w:name="Ref_clausenumber_1_part_08%25252525252F7"/>
       <w:bookmarkEnd w:id="368"/>
       <w:r>
         <w:rPr>
@@ -15502,7 +15502,7 @@
         </w:rPr>
         <w:t>70</w:t>
       </w:r>
-      <w:bookmarkStart w:id="369" w:name="Ref_clausenumber_1_part_08%252525252F107"/>
+      <w:bookmarkStart w:id="369" w:name="Ref_clausenumber_1_part_08%25252525252F8"/>
       <w:bookmarkEnd w:id="369"/>
       <w:r>
         <w:rPr>
@@ -15604,7 +15604,7 @@
         <w:pStyle w:val="subsection"/>
         <w:rPr/>
       </w:pPr>
-      <w:bookmarkStart w:id="372" w:name="Ref_clausenumber_1_part_08%252525252F108"/>
+      <w:bookmarkStart w:id="372" w:name="Ref_clausenumber_1_part_08%25252525252F9"/>
       <w:bookmarkEnd w:id="372"/>
       <w:r>
         <w:rPr>
@@ -15612,7 +15612,7 @@
         </w:rPr>
         <w:t>72</w:t>
       </w:r>
-      <w:bookmarkStart w:id="373" w:name="Ref_clausenumber_1_part_08%252525252F109"/>
+      <w:bookmarkStart w:id="373" w:name="Ref_clausenumber_1_part_08%25252525252Fa"/>
       <w:bookmarkEnd w:id="373"/>
       <w:r>
         <w:rPr>
@@ -15681,7 +15681,7 @@
         <w:pStyle w:val="subsection"/>
         <w:rPr/>
       </w:pPr>
-      <w:bookmarkStart w:id="374" w:name="Ref_clausenumber_1_part_09%252525252F10%"/>
+      <w:bookmarkStart w:id="374" w:name="Ref_clausenumber_1_part_09%25252525252F1"/>
       <w:bookmarkEnd w:id="374"/>
       <w:r>
         <w:rPr>
@@ -15689,7 +15689,7 @@
         </w:rPr>
         <w:t>73</w:t>
       </w:r>
-      <w:bookmarkStart w:id="375" w:name="Ref_clausenumber_1_part_09%252525252F101"/>
+      <w:bookmarkStart w:id="375" w:name="Ref_clausenumber_1_part_09%25252525252F2"/>
       <w:bookmarkEnd w:id="375"/>
       <w:r>
         <w:rPr>
@@ -15789,7 +15789,7 @@
         <w:pStyle w:val="clause"/>
         <w:rPr/>
       </w:pPr>
-      <w:bookmarkStart w:id="376" w:name="Ref_clausenumber_1_part_09%252525252F102"/>
+      <w:bookmarkStart w:id="376" w:name="Ref_clausenumber_1_part_09%25252525252F3"/>
       <w:bookmarkEnd w:id="376"/>
       <w:r>
         <w:rPr>
@@ -15797,7 +15797,7 @@
         </w:rPr>
         <w:t>74</w:t>
       </w:r>
-      <w:bookmarkStart w:id="377" w:name="Ref_clausenumber_1_part_09%252525252F103"/>
+      <w:bookmarkStart w:id="377" w:name="Ref_clausenumber_1_part_09%25252525252F4"/>
       <w:bookmarkEnd w:id="377"/>
       <w:r>
         <w:rPr>
@@ -15828,7 +15828,7 @@
         <w:pStyle w:val="subsection"/>
         <w:rPr/>
       </w:pPr>
-      <w:bookmarkStart w:id="378" w:name="Ref_clausenumber_1_part_09%252525252F104"/>
+      <w:bookmarkStart w:id="378" w:name="Ref_clausenumber_1_part_09%25252525252F5"/>
       <w:bookmarkEnd w:id="378"/>
       <w:r>
         <w:rPr>
@@ -15836,7 +15836,7 @@
         </w:rPr>
         <w:t>75</w:t>
       </w:r>
-      <w:bookmarkStart w:id="379" w:name="Ref_clausenumber_1_part_09%252525252F105"/>
+      <w:bookmarkStart w:id="379" w:name="Ref_clausenumber_1_part_09%25252525252F6"/>
       <w:bookmarkEnd w:id="379"/>
       <w:r>
         <w:rPr>
@@ -15942,7 +15942,7 @@
         <w:pStyle w:val="subsection"/>
         <w:rPr/>
       </w:pPr>
-      <w:bookmarkStart w:id="384" w:name="Ref_clausenumber_1_part_21%252525252F05%"/>
+      <w:bookmarkStart w:id="384" w:name="Ref_clausenumber_1_part_21%25252525252F0"/>
       <w:bookmarkEnd w:id="384"/>
       <w:r>
         <w:rPr>
@@ -15950,7 +15950,7 @@
         </w:rPr>
         <w:t>76</w:t>
       </w:r>
-      <w:bookmarkStart w:id="385" w:name="Ref_clausenumber_1_part_21%252525252F051"/>
+      <w:bookmarkStart w:id="385" w:name="Ref_clausenumber_1_part_21%25252525252F1"/>
       <w:bookmarkEnd w:id="385"/>
       <w:r>
         <w:rPr>
@@ -16172,7 +16172,7 @@
         <w:pStyle w:val="subsection"/>
         <w:rPr/>
       </w:pPr>
-      <w:bookmarkStart w:id="390" w:name="Ref_clausenumber_1_part_21%252525252F052"/>
+      <w:bookmarkStart w:id="390" w:name="Ref_clausenumber_1_part_21%25252525252F2"/>
       <w:bookmarkEnd w:id="390"/>
       <w:r>
         <w:rPr>
@@ -16180,7 +16180,7 @@
         </w:rPr>
         <w:t>77</w:t>
       </w:r>
-      <w:bookmarkStart w:id="391" w:name="Ref_clausenumber_1_part_21%252525252F053"/>
+      <w:bookmarkStart w:id="391" w:name="Ref_clausenumber_1_part_21%25252525252F3"/>
       <w:bookmarkEnd w:id="391"/>
       <w:r>
         <w:rPr>
@@ -16308,7 +16308,7 @@
         <w:pStyle w:val="subsection"/>
         <w:rPr/>
       </w:pPr>
-      <w:bookmarkStart w:id="394" w:name="Ref_clausenumber_1_part_21%252525252F054"/>
+      <w:bookmarkStart w:id="394" w:name="Ref_clausenumber_1_part_21%25252525252F4"/>
       <w:bookmarkEnd w:id="394"/>
       <w:r>
         <w:rPr>
@@ -16316,7 +16316,7 @@
         </w:rPr>
         <w:t>78</w:t>
       </w:r>
-      <w:bookmarkStart w:id="395" w:name="Ref_clausenumber_1_part_21%252525252F055"/>
+      <w:bookmarkStart w:id="395" w:name="Ref_clausenumber_1_part_21%25252525252F5"/>
       <w:bookmarkEnd w:id="395"/>
       <w:r>
         <w:rPr>
@@ -16548,7 +16548,7 @@
         <w:pStyle w:val="subsection"/>
         <w:rPr/>
       </w:pPr>
-      <w:bookmarkStart w:id="404" w:name="Ref_clausenumber_1_part_21%252525252F056"/>
+      <w:bookmarkStart w:id="404" w:name="Ref_clausenumber_1_part_21%25252525252F6"/>
       <w:bookmarkEnd w:id="404"/>
       <w:r>
         <w:rPr>
@@ -16556,7 +16556,7 @@
         </w:rPr>
         <w:t>79</w:t>
       </w:r>
-      <w:bookmarkStart w:id="405" w:name="Ref_clausenumber_1_part_21%252525252F057"/>
+      <w:bookmarkStart w:id="405" w:name="Ref_clausenumber_1_part_21%25252525252F7"/>
       <w:bookmarkEnd w:id="405"/>
       <w:r>
         <w:rPr>
@@ -16771,7 +16771,7 @@
         <w:pStyle w:val="subsection"/>
         <w:rPr/>
       </w:pPr>
-      <w:bookmarkStart w:id="406" w:name="Ref_clausenumber_1_part_21%252525252F058"/>
+      <w:bookmarkStart w:id="406" w:name="Ref_clausenumber_1_part_21%25252525252F8"/>
       <w:bookmarkEnd w:id="406"/>
       <w:r>
         <w:rPr>
@@ -16779,7 +16779,7 @@
         </w:rPr>
         <w:t>81</w:t>
       </w:r>
-      <w:bookmarkStart w:id="407" w:name="Ref_clausenumber_1_part_21%252525252F059"/>
+      <w:bookmarkStart w:id="407" w:name="Ref_clausenumber_1_part_21%25252525252F9"/>
       <w:bookmarkEnd w:id="407"/>
       <w:r>
         <w:rPr>
@@ -16907,7 +16907,7 @@
         <w:pStyle w:val="subsection"/>
         <w:rPr/>
       </w:pPr>
-      <w:bookmarkStart w:id="410" w:name="Ref_clausenumber_1_part_17%252525252F12%"/>
+      <w:bookmarkStart w:id="410" w:name="Ref_clausenumber_1_part_17%25252525252F1"/>
       <w:bookmarkEnd w:id="410"/>
       <w:r>
         <w:rPr>
@@ -16915,7 +16915,7 @@
         </w:rPr>
         <w:t>82</w:t>
       </w:r>
-      <w:bookmarkStart w:id="411" w:name="Ref_clausenumber_1_part_17%252525252F121"/>
+      <w:bookmarkStart w:id="411" w:name="Ref_clausenumber_1_part_17%25252525252F2"/>
       <w:bookmarkEnd w:id="411"/>
       <w:r>
         <w:rPr>
@@ -17206,7 +17206,7 @@
         <w:pStyle w:val="subsection"/>
         <w:rPr/>
       </w:pPr>
-      <w:bookmarkStart w:id="416" w:name="Ref_clausenumber_1_part_17%252525252F122"/>
+      <w:bookmarkStart w:id="416" w:name="Ref_clausenumber_1_part_17%25252525252F3"/>
       <w:bookmarkEnd w:id="416"/>
       <w:r>
         <w:rPr>
@@ -17214,7 +17214,7 @@
         </w:rPr>
         <w:t>83</w:t>
       </w:r>
-      <w:bookmarkStart w:id="417" w:name="Ref_clausenumber_1_part_17%252525252F123"/>
+      <w:bookmarkStart w:id="417" w:name="Ref_clausenumber_1_part_17%25252525252F4"/>
       <w:bookmarkEnd w:id="417"/>
       <w:r>
         <w:rPr>
@@ -17293,7 +17293,7 @@
         <w:pStyle w:val="subsection"/>
         <w:rPr/>
       </w:pPr>
-      <w:bookmarkStart w:id="418" w:name="Ref_clausenumber_1_part_17%252525252F124"/>
+      <w:bookmarkStart w:id="418" w:name="Ref_clausenumber_1_part_17%25252525252F5"/>
       <w:bookmarkEnd w:id="418"/>
       <w:r>
         <w:rPr>
@@ -17301,7 +17301,7 @@
         </w:rPr>
         <w:t>84</w:t>
       </w:r>
-      <w:bookmarkStart w:id="419" w:name="Ref_clausenumber_1_part_17%252525252F125"/>
+      <w:bookmarkStart w:id="419" w:name="Ref_clausenumber_1_part_17%25252525252F6"/>
       <w:bookmarkEnd w:id="419"/>
       <w:r>
         <w:rPr>
@@ -17434,7 +17434,7 @@
         <w:rPr/>
         <w:tab/>
       </w:r>
-      <w:bookmarkStart w:id="426" w:name="Ref_paragraphnumber_1_part_17%252525252F"/>
+      <w:bookmarkStart w:id="426" w:name="Ref_paragraphnumber_1_part_17%2525252525"/>
       <w:bookmarkEnd w:id="426"/>
       <w:r>
         <w:rPr/>
@@ -17744,7 +17744,7 @@
         <w:pStyle w:val="subsection"/>
         <w:rPr/>
       </w:pPr>
-      <w:bookmarkStart w:id="432" w:name="Ref_clausenumber_1_part_26%252525252F10%"/>
+      <w:bookmarkStart w:id="432" w:name="Ref_clausenumber_1_part_26%25252525252F4"/>
       <w:bookmarkEnd w:id="432"/>
       <w:r>
         <w:rPr>
@@ -17752,7 +17752,7 @@
         </w:rPr>
         <w:t>86</w:t>
       </w:r>
-      <w:bookmarkStart w:id="433" w:name="Ref_clausenumber_1_part_26%252525252F101"/>
+      <w:bookmarkStart w:id="433" w:name="Ref_clausenumber_1_part_26%25252525252F5"/>
       <w:bookmarkEnd w:id="433"/>
       <w:r>
         <w:rPr>
@@ -18018,7 +18018,7 @@
         <w:pStyle w:val="subsection"/>
         <w:rPr/>
       </w:pPr>
-      <w:bookmarkStart w:id="440" w:name="Ref_clausenumber_1_part_26%252525252F102"/>
+      <w:bookmarkStart w:id="440" w:name="Ref_clausenumber_1_part_26%25252525252F6"/>
       <w:bookmarkEnd w:id="440"/>
       <w:r>
         <w:rPr>
@@ -18026,7 +18026,7 @@
         </w:rPr>
         <w:t>89</w:t>
       </w:r>
-      <w:bookmarkStart w:id="441" w:name="Ref_clausenumber_1_part_26%252525252F103"/>
+      <w:bookmarkStart w:id="441" w:name="Ref_clausenumber_1_part_26%25252525252F7"/>
       <w:bookmarkEnd w:id="441"/>
       <w:r>
         <w:rPr>
@@ -18075,7 +18075,7 @@
         <w:rPr/>
         <w:t>(b)</w:t>
       </w:r>
-      <w:bookmarkStart w:id="445" w:name="Ref_paragraphnumber_1_part_26%2525252525"/>
+      <w:bookmarkStart w:id="445" w:name="Ref_paragraphnumber_1_part_26%2525252526"/>
       <w:bookmarkEnd w:id="445"/>
       <w:r>
         <w:rPr/>
@@ -18218,7 +18218,7 @@
         <w:pStyle w:val="clause"/>
         <w:rPr/>
       </w:pPr>
-      <w:bookmarkStart w:id="448" w:name="Ref_clausenumber_1_part_13%252525252F05%"/>
+      <w:bookmarkStart w:id="448" w:name="Ref_clausenumber_1_part_13%25252525252F0"/>
       <w:bookmarkEnd w:id="448"/>
       <w:r>
         <w:rPr>
@@ -18226,7 +18226,7 @@
         </w:rPr>
         <w:t>90</w:t>
       </w:r>
-      <w:bookmarkStart w:id="449" w:name="Ref_clausenumber_1_part_13%252525252F051"/>
+      <w:bookmarkStart w:id="449" w:name="Ref_clausenumber_1_part_13%25252525252F1"/>
       <w:bookmarkEnd w:id="449"/>
       <w:r>
         <w:rPr>
@@ -18340,7 +18340,7 @@
         <w:pStyle w:val="subsection"/>
         <w:rPr/>
       </w:pPr>
-      <w:bookmarkStart w:id="450" w:name="Ref_clausenumber_1_part_17%252525252F126"/>
+      <w:bookmarkStart w:id="450" w:name="Ref_clausenumber_1_part_17%25252525252F7"/>
       <w:bookmarkEnd w:id="450"/>
       <w:r>
         <w:rPr>
@@ -18348,7 +18348,7 @@
         </w:rPr>
         <w:t>91</w:t>
       </w:r>
-      <w:bookmarkStart w:id="451" w:name="Ref_clausenumber_1_part_17%252525252F127"/>
+      <w:bookmarkStart w:id="451" w:name="Ref_clausenumber_1_part_17%25252525252F8"/>
       <w:bookmarkEnd w:id="451"/>
       <w:r>
         <w:rPr>
@@ -18458,7 +18458,7 @@
         <w:pStyle w:val="subsection"/>
         <w:rPr/>
       </w:pPr>
-      <w:bookmarkStart w:id="454" w:name="Ref_clausenumber_1_part_17%252525252F128"/>
+      <w:bookmarkStart w:id="454" w:name="Ref_clausenumber_1_part_17%25252525252F9"/>
       <w:bookmarkEnd w:id="454"/>
       <w:r>
         <w:rPr>
@@ -18466,7 +18466,7 @@
         </w:rPr>
         <w:t>92</w:t>
       </w:r>
-      <w:bookmarkStart w:id="455" w:name="Ref_clausenumber_1_part_17%252525252F129"/>
+      <w:bookmarkStart w:id="455" w:name="Ref_clausenumber_1_part_17%25252525252Fa"/>
       <w:bookmarkEnd w:id="455"/>
       <w:r>
         <w:rPr>
@@ -18519,13 +18519,13 @@
         <w:rPr/>
         <w:tab/>
       </w:r>
-      <w:bookmarkStart w:id="460" w:name="Ref_paragraphnumber_1_part_19%2525252526"/>
+      <w:bookmarkStart w:id="460" w:name="Ref_paragraphnumber_1_part_19%2525252527"/>
       <w:bookmarkEnd w:id="460"/>
       <w:r>
         <w:rPr/>
         <w:t>(a)</w:t>
       </w:r>
-      <w:bookmarkStart w:id="461" w:name="Ref_paragraphnumber_1_part_19%2525252527"/>
+      <w:bookmarkStart w:id="461" w:name="Ref_paragraphnumber_1_part_19%2525252528"/>
       <w:bookmarkEnd w:id="461"/>
       <w:r>
         <w:rPr/>
@@ -18678,7 +18678,7 @@
         <w:pStyle w:val="subsection"/>
         <w:rPr/>
       </w:pPr>
-      <w:bookmarkStart w:id="464" w:name="Ref_clausenumber_1_part_19%252525252F12%"/>
+      <w:bookmarkStart w:id="464" w:name="Ref_clausenumber_1_part_19%25252525252F4"/>
       <w:bookmarkEnd w:id="464"/>
       <w:r>
         <w:rPr>
@@ -18686,7 +18686,7 @@
         </w:rPr>
         <w:t>94</w:t>
       </w:r>
-      <w:bookmarkStart w:id="465" w:name="Ref_clausenumber_1_part_19%252525252F121"/>
+      <w:bookmarkStart w:id="465" w:name="Ref_clausenumber_1_part_19%25252525252F5"/>
       <w:bookmarkEnd w:id="465"/>
       <w:r>
         <w:rPr>
@@ -18928,7 +18928,7 @@
         <w:pStyle w:val="subsection"/>
         <w:rPr/>
       </w:pPr>
-      <w:bookmarkStart w:id="470" w:name="Ref_clausenumber_1_part_10%252525252F122"/>
+      <w:bookmarkStart w:id="470" w:name="Ref_clausenumber_1_part_10%25252525252F3"/>
       <w:bookmarkEnd w:id="470"/>
       <w:r>
         <w:rPr>
@@ -18936,7 +18936,7 @@
         </w:rPr>
         <w:t>96</w:t>
       </w:r>
-      <w:bookmarkStart w:id="471" w:name="Ref_clausenumber_1_part_10%252525252F123"/>
+      <w:bookmarkStart w:id="471" w:name="Ref_clausenumber_1_part_10%25252525252F4"/>
       <w:bookmarkEnd w:id="471"/>
       <w:r>
         <w:rPr>
@@ -18989,13 +18989,13 @@
         <w:rPr/>
         <w:tab/>
       </w:r>
-      <w:bookmarkStart w:id="476" w:name="Ref_paragraphnumber_1_part_10%2525252526"/>
+      <w:bookmarkStart w:id="476" w:name="Ref_paragraphnumber_1_part_10%2525252527"/>
       <w:bookmarkEnd w:id="476"/>
       <w:r>
         <w:rPr/>
         <w:t>(a)</w:t>
       </w:r>
-      <w:bookmarkStart w:id="477" w:name="Ref_paragraphnumber_1_part_10%2525252527"/>
+      <w:bookmarkStart w:id="477" w:name="Ref_paragraphnumber_1_part_10%2525252528"/>
       <w:bookmarkEnd w:id="477"/>
       <w:r>
         <w:rPr/>
@@ -19038,13 +19038,13 @@
         <w:rPr/>
         <w:tab/>
       </w:r>
-      <w:bookmarkStart w:id="478" w:name="Ref_paragraphnumber_1_part_10%2525252528"/>
+      <w:bookmarkStart w:id="478" w:name="Ref_paragraphnumber_1_part_10%2525252529"/>
       <w:bookmarkEnd w:id="478"/>
       <w:r>
         <w:rPr/>
         <w:t>(d)</w:t>
       </w:r>
-      <w:bookmarkStart w:id="479" w:name="Ref_paragraphnumber_1_part_10%2525252529"/>
+      <w:bookmarkStart w:id="479" w:name="Ref_paragraphnumber_1_part_10%252525252a"/>
       <w:bookmarkEnd w:id="479"/>
       <w:r>
         <w:rPr/>
@@ -19061,13 +19061,13 @@
         <w:rPr/>
         <w:tab/>
       </w:r>
-      <w:bookmarkStart w:id="480" w:name="Ref_paragraphnumber_1_part_10%252525252a"/>
+      <w:bookmarkStart w:id="480" w:name="Ref_paragraphnumber_1_part_10%252525252b"/>
       <w:bookmarkEnd w:id="480"/>
       <w:r>
         <w:rPr/>
         <w:t>(e)</w:t>
       </w:r>
-      <w:bookmarkStart w:id="481" w:name="Ref_paragraphnumber_1_part_10%252525252b"/>
+      <w:bookmarkStart w:id="481" w:name="Ref_paragraphnumber_1_part_10%252525252c"/>
       <w:bookmarkEnd w:id="481"/>
       <w:r>
         <w:rPr/>
@@ -19097,13 +19097,13 @@
         <w:rPr/>
         <w:tab/>
       </w:r>
-      <w:bookmarkStart w:id="482" w:name="Ref_paragraphnumber_1_part_10%252525252c"/>
+      <w:bookmarkStart w:id="482" w:name="Ref_paragraphnumber_1_part_10%252525252d"/>
       <w:bookmarkEnd w:id="482"/>
       <w:r>
         <w:rPr/>
         <w:t>(g)</w:t>
       </w:r>
-      <w:bookmarkStart w:id="483" w:name="Ref_paragraphnumber_1_part_10%252525252d"/>
+      <w:bookmarkStart w:id="483" w:name="Ref_paragraphnumber_1_part_10%252525252e"/>
       <w:bookmarkEnd w:id="483"/>
       <w:r>
         <w:rPr/>
@@ -19120,13 +19120,13 @@
         <w:rPr/>
         <w:tab/>
       </w:r>
-      <w:bookmarkStart w:id="484" w:name="Ref_paragraphnumber_1_part_10%252525252e"/>
+      <w:bookmarkStart w:id="484" w:name="Ref_paragraphnumber_1_part_10%252525252f"/>
       <w:bookmarkEnd w:id="484"/>
       <w:r>
         <w:rPr/>
         <w:t>(h)</w:t>
       </w:r>
-      <w:bookmarkStart w:id="485" w:name="Ref_paragraphnumber_1_part_10%252525252f"/>
+      <w:bookmarkStart w:id="485" w:name="Ref_paragraphnumber_1_part_10%252525252g"/>
       <w:bookmarkEnd w:id="485"/>
       <w:r>
         <w:rPr/>
@@ -19143,13 +19143,13 @@
         <w:rPr/>
         <w:tab/>
       </w:r>
-      <w:bookmarkStart w:id="486" w:name="Ref_paragraphnumber_1_part_10%252525252g"/>
+      <w:bookmarkStart w:id="486" w:name="Ref_paragraphnumber_1_part_10%252525252h"/>
       <w:bookmarkEnd w:id="486"/>
       <w:r>
         <w:rPr/>
         <w:t>(i)</w:t>
       </w:r>
-      <w:bookmarkStart w:id="487" w:name="Ref_paragraphnumber_1_part_10%252525252h"/>
+      <w:bookmarkStart w:id="487" w:name="Ref_paragraphnumber_1_part_10%252525252i"/>
       <w:bookmarkEnd w:id="487"/>
       <w:r>
         <w:rPr/>
@@ -19256,7 +19256,7 @@
         <w:pStyle w:val="subsection"/>
         <w:rPr/>
       </w:pPr>
-      <w:bookmarkStart w:id="490" w:name="Ref_clausenumber_1_part_10%252525252F124"/>
+      <w:bookmarkStart w:id="490" w:name="Ref_clausenumber_1_part_10%25252525252F5"/>
       <w:bookmarkEnd w:id="490"/>
       <w:r>
         <w:rPr>
@@ -19264,7 +19264,7 @@
         </w:rPr>
         <w:t>97</w:t>
       </w:r>
-      <w:bookmarkStart w:id="491" w:name="Ref_clausenumber_1_part_10%252525252F125"/>
+      <w:bookmarkStart w:id="491" w:name="Ref_clausenumber_1_part_10%25252525252F6"/>
       <w:bookmarkEnd w:id="491"/>
       <w:r>
         <w:rPr>
@@ -19333,7 +19333,7 @@
         <w:pStyle w:val="subsection"/>
         <w:rPr/>
       </w:pPr>
-      <w:bookmarkStart w:id="492" w:name="Ref_clausenumber_1_part_10%252525252F126"/>
+      <w:bookmarkStart w:id="492" w:name="Ref_clausenumber_1_part_10%25252525252F7"/>
       <w:bookmarkEnd w:id="492"/>
       <w:r>
         <w:rPr>
@@ -19341,7 +19341,7 @@
         </w:rPr>
         <w:t>98</w:t>
       </w:r>
-      <w:bookmarkStart w:id="493" w:name="Ref_clausenumber_1_part_10%252525252F127"/>
+      <w:bookmarkStart w:id="493" w:name="Ref_clausenumber_1_part_10%25252525252F8"/>
       <w:bookmarkEnd w:id="493"/>
       <w:r>
         <w:rPr>
@@ -19482,7 +19482,7 @@
         <w:pStyle w:val="subsection"/>
         <w:rPr/>
       </w:pPr>
-      <w:bookmarkStart w:id="494" w:name="Ref_clausenumber_1_part_11%252525252F12%"/>
+      <w:bookmarkStart w:id="494" w:name="Ref_clausenumber_1_part_11%25252525252F1"/>
       <w:bookmarkEnd w:id="494"/>
       <w:r>
         <w:rPr>
@@ -19490,7 +19490,7 @@
         </w:rPr>
         <w:t>99</w:t>
       </w:r>
-      <w:bookmarkStart w:id="495" w:name="Ref_clausenumber_1_part_11%252525252F121"/>
+      <w:bookmarkStart w:id="495" w:name="Ref_clausenumber_1_part_11%25252525252F2"/>
       <w:bookmarkEnd w:id="495"/>
       <w:r>
         <w:rPr>
@@ -19663,7 +19663,7 @@
         <w:pStyle w:val="subsection"/>
         <w:rPr/>
       </w:pPr>
-      <w:bookmarkStart w:id="496" w:name="Ref_clausenumber_1_part_11%252525252F122"/>
+      <w:bookmarkStart w:id="496" w:name="Ref_clausenumber_1_part_11%25252525252F3"/>
       <w:bookmarkEnd w:id="496"/>
       <w:r>
         <w:rPr>
@@ -19671,7 +19671,7 @@
         </w:rPr>
         <w:t>100</w:t>
       </w:r>
-      <w:bookmarkStart w:id="497" w:name="Ref_clausenumber_1_part_11%252525252F123"/>
+      <w:bookmarkStart w:id="497" w:name="Ref_clausenumber_1_part_11%25252525252F4"/>
       <w:bookmarkEnd w:id="497"/>
       <w:r>
         <w:rPr>
@@ -19872,7 +19872,7 @@
         <w:pStyle w:val="subsection"/>
         <w:rPr/>
       </w:pPr>
-      <w:bookmarkStart w:id="498" w:name="Ref_clausenumber_1_part_19%252525252F052"/>
+      <w:bookmarkStart w:id="498" w:name="Ref_clausenumber_1_part_19%25252525252F6"/>
       <w:bookmarkEnd w:id="498"/>
       <w:r>
         <w:rPr>
@@ -19880,7 +19880,7 @@
         </w:rPr>
         <w:t>102</w:t>
       </w:r>
-      <w:bookmarkStart w:id="499" w:name="Ref_clausenumber_1_part_19%252525252F053"/>
+      <w:bookmarkStart w:id="499" w:name="Ref_clausenumber_1_part_19%25252525252F7"/>
       <w:bookmarkEnd w:id="499"/>
       <w:r>
         <w:rPr>
@@ -20313,7 +20313,7 @@
         <w:pStyle w:val="subsection"/>
         <w:rPr/>
       </w:pPr>
-      <w:bookmarkStart w:id="506" w:name="Ref_clausenumber_1_part_13%252525252F12%"/>
+      <w:bookmarkStart w:id="506" w:name="Ref_clausenumber_1_part_13%25252525252F2"/>
       <w:bookmarkEnd w:id="506"/>
       <w:r>
         <w:rPr>
@@ -20321,7 +20321,7 @@
         </w:rPr>
         <w:t>105</w:t>
       </w:r>
-      <w:bookmarkStart w:id="507" w:name="Ref_clausenumber_1_part_13%252525252F121"/>
+      <w:bookmarkStart w:id="507" w:name="Ref_clausenumber_1_part_13%25252525252F3"/>
       <w:bookmarkEnd w:id="507"/>
       <w:r>
         <w:rPr>
@@ -20416,7 +20416,7 @@
         <w:pStyle w:val="subsection"/>
         <w:rPr/>
       </w:pPr>
-      <w:bookmarkStart w:id="508" w:name="Ref_clausenumber_1_part_22%252525252F05%"/>
+      <w:bookmarkStart w:id="508" w:name="Ref_clausenumber_1_part_22%25252525252F0"/>
       <w:bookmarkEnd w:id="508"/>
       <w:r>
         <w:rPr>
@@ -20424,7 +20424,7 @@
         </w:rPr>
         <w:t>106</w:t>
       </w:r>
-      <w:bookmarkStart w:id="509" w:name="Ref_clausenumber_1_part_22%252525252F051"/>
+      <w:bookmarkStart w:id="509" w:name="Ref_clausenumber_1_part_22%25252525252F1"/>
       <w:bookmarkEnd w:id="509"/>
       <w:r>
         <w:rPr>
@@ -20888,7 +20888,7 @@
         <w:pStyle w:val="subsection"/>
         <w:rPr/>
       </w:pPr>
-      <w:bookmarkStart w:id="518" w:name="Ref_clausenumber_1_part_13%252525252F122"/>
+      <w:bookmarkStart w:id="518" w:name="Ref_clausenumber_1_part_13%25252525252F4"/>
       <w:bookmarkEnd w:id="518"/>
       <w:r>
         <w:rPr>
@@ -20896,7 +20896,7 @@
         </w:rPr>
         <w:t>108</w:t>
       </w:r>
-      <w:bookmarkStart w:id="519" w:name="Ref_clausenumber_1_part_13%252525252F123"/>
+      <w:bookmarkStart w:id="519" w:name="Ref_clausenumber_1_part_13%25252525252F5"/>
       <w:bookmarkEnd w:id="519"/>
       <w:r>
         <w:rPr>
@@ -20945,7 +20945,7 @@
         <w:pStyle w:val="subsection"/>
         <w:rPr/>
       </w:pPr>
-      <w:bookmarkStart w:id="520" w:name="Ref_clausenumber_1_part_13%252525252F124"/>
+      <w:bookmarkStart w:id="520" w:name="Ref_clausenumber_1_part_13%25252525252F6"/>
       <w:bookmarkEnd w:id="520"/>
       <w:r>
         <w:rPr>
@@ -20953,7 +20953,7 @@
         </w:rPr>
         <w:t>109</w:t>
       </w:r>
-      <w:bookmarkStart w:id="521" w:name="Ref_clausenumber_1_part_13%252525252F125"/>
+      <w:bookmarkStart w:id="521" w:name="Ref_clausenumber_1_part_13%25252525252F7"/>
       <w:bookmarkEnd w:id="521"/>
       <w:r>
         <w:rPr>
@@ -21107,7 +21107,7 @@
         <w:pStyle w:val="subsection"/>
         <w:rPr/>
       </w:pPr>
-      <w:bookmarkStart w:id="524" w:name="Ref_clausenumber_1_part_18%252525252F04%"/>
+      <w:bookmarkStart w:id="524" w:name="Ref_clausenumber_1_part_18%25252525252F0"/>
       <w:bookmarkEnd w:id="524"/>
       <w:r>
         <w:rPr>
@@ -21115,7 +21115,7 @@
         </w:rPr>
         <w:t>110</w:t>
       </w:r>
-      <w:bookmarkStart w:id="525" w:name="Ref_clausenumber_1_part_18%252525252F041"/>
+      <w:bookmarkStart w:id="525" w:name="Ref_clausenumber_1_part_18%25252525252F1"/>
       <w:bookmarkEnd w:id="525"/>
       <w:r>
         <w:rPr>
@@ -21262,7 +21262,7 @@
         <w:pStyle w:val="subsection"/>
         <w:rPr/>
       </w:pPr>
-      <w:bookmarkStart w:id="528" w:name="Ref_clausenumber_1_part_20%252525252F05%"/>
+      <w:bookmarkStart w:id="528" w:name="Ref_clausenumber_1_part_20%25252525252F0"/>
       <w:bookmarkEnd w:id="528"/>
       <w:r>
         <w:rPr>
@@ -21270,7 +21270,7 @@
         </w:rPr>
         <w:t>111</w:t>
       </w:r>
-      <w:bookmarkStart w:id="529" w:name="Ref_clausenumber_1_part_20%252525252F051"/>
+      <w:bookmarkStart w:id="529" w:name="Ref_clausenumber_1_part_20%25252525252F1"/>
       <w:bookmarkEnd w:id="529"/>
       <w:r>
         <w:rPr>
@@ -21591,7 +21591,7 @@
         <w:pStyle w:val="subsection"/>
         <w:rPr/>
       </w:pPr>
-      <w:bookmarkStart w:id="532" w:name="Ref_clausenumber_1_part_25%252525252F06%"/>
+      <w:bookmarkStart w:id="532" w:name="Ref_clausenumber_1_part_25%25252525252F2"/>
       <w:bookmarkEnd w:id="532"/>
       <w:r>
         <w:rPr>
@@ -21599,7 +21599,7 @@
         </w:rPr>
         <w:t>115</w:t>
       </w:r>
-      <w:bookmarkStart w:id="533" w:name="Ref_clausenumber_1_part_25%252525252F061"/>
+      <w:bookmarkStart w:id="533" w:name="Ref_clausenumber_1_part_25%25252525252F3"/>
       <w:bookmarkEnd w:id="533"/>
       <w:r>
         <w:rPr>
@@ -21684,8 +21684,8 @@
         <w:pStyle w:val="partheading"/>
         <w:rPr/>
       </w:pPr>
-      <w:bookmarkStart w:id="538" w:name="current_part_Copy_2"/>
-      <w:bookmarkStart w:id="539" w:name="current_chapter_Copy_15"/>
+      <w:bookmarkStart w:id="538" w:name="current_chapter_Copy_15"/>
+      <w:bookmarkStart w:id="539" w:name="current_part_Copy_2"/>
       <w:bookmarkEnd w:id="538"/>
       <w:bookmarkEnd w:id="539"/>
       <w:r>
@@ -23317,7 +23317,7 @@
         <w:tab/>
         <w:t>(b)</w:t>
         <w:tab/>
-        <w:t>at the end of sub-paragraph (b) add⁠—“; or</w:t>
+        <w:t>at the end of sub-paragraph (b) add⁠ “; or</w:t>
       </w:r>
     </w:p>
     <w:p>
@@ -24389,7 +24389,7 @@
         <w:pStyle w:val="subsection"/>
         <w:rPr/>
       </w:pPr>
-      <w:bookmarkStart w:id="541" w:name="Ref_clausenumber_1_part_17%252525252F04%"/>
+      <w:bookmarkStart w:id="541" w:name="Ref_clausenumber_1_part_17%25252525252F0"/>
       <w:bookmarkEnd w:id="541"/>
       <w:r>
         <w:rPr>
@@ -24397,7 +24397,7 @@
         </w:rPr>
         <w:t>126</w:t>
       </w:r>
-      <w:bookmarkStart w:id="542" w:name="Ref_clausenumber_1_part_17%252525252F041"/>
+      <w:bookmarkStart w:id="542" w:name="Ref_clausenumber_1_part_17%25252525252Fb"/>
       <w:bookmarkEnd w:id="542"/>
       <w:r>
         <w:rPr>
@@ -27604,8 +27604,8 @@
         <w:pStyle w:val="partheading"/>
         <w:rPr/>
       </w:pPr>
-      <w:bookmarkStart w:id="547" w:name="current_part_Copy_4"/>
-      <w:bookmarkStart w:id="548" w:name="current_chapter_Copy_16"/>
+      <w:bookmarkStart w:id="547" w:name="current_chapter_Copy_16"/>
+      <w:bookmarkStart w:id="548" w:name="current_part_Copy_4"/>
       <w:bookmarkEnd w:id="547"/>
       <w:bookmarkEnd w:id="548"/>
       <w:r>
@@ -27650,7 +27650,7 @@
         <w:pStyle w:val="subsection"/>
         <w:rPr/>
       </w:pPr>
-      <w:bookmarkStart w:id="550" w:name="Ref_clausenumber_1_part_27%252525252F052"/>
+      <w:bookmarkStart w:id="550" w:name="Ref_clausenumber_1_part_27%25252525252F2"/>
       <w:bookmarkEnd w:id="550"/>
       <w:r>
         <w:rPr>
@@ -27658,7 +27658,7 @@
         </w:rPr>
         <w:t>144</w:t>
       </w:r>
-      <w:bookmarkStart w:id="551" w:name="Ref_clausenumber_1_part_27%252525252F053"/>
+      <w:bookmarkStart w:id="551" w:name="Ref_clausenumber_1_part_27%25252525252F3"/>
       <w:bookmarkEnd w:id="551"/>
       <w:r>
         <w:rPr>
@@ -27682,7 +27682,7 @@
         </w:rPr>
         <w:tab/>
       </w:r>
-      <w:bookmarkStart w:id="552" w:name="Ref_paragraphnumber_1_part_27%252525252F"/>
+      <w:bookmarkStart w:id="552" w:name="Ref_paragraphnumber_1_part_27%2525252525"/>
       <w:bookmarkEnd w:id="552"/>
       <w:r>
         <w:rPr>
@@ -27869,7 +27869,7 @@
         <w:pStyle w:val="subsection"/>
         <w:rPr/>
       </w:pPr>
-      <w:bookmarkStart w:id="554" w:name="Ref_clausenumber_1_part_27%252525252F054"/>
+      <w:bookmarkStart w:id="554" w:name="Ref_clausenumber_1_part_27%25252525252F4"/>
       <w:bookmarkEnd w:id="554"/>
       <w:r>
         <w:rPr>
@@ -27877,7 +27877,7 @@
         </w:rPr>
         <w:t>145</w:t>
       </w:r>
-      <w:bookmarkStart w:id="555" w:name="Ref_clausenumber_1_part_27%252525252F055"/>
+      <w:bookmarkStart w:id="555" w:name="Ref_clausenumber_1_part_27%25252525252F5"/>
       <w:bookmarkEnd w:id="555"/>
       <w:r>
         <w:rPr>
@@ -27945,7 +27945,7 @@
         <w:pStyle w:val="subsection"/>
         <w:rPr/>
       </w:pPr>
-      <w:bookmarkStart w:id="556" w:name="Ref_clausenumber_1_part_27%252525252F056"/>
+      <w:bookmarkStart w:id="556" w:name="Ref_clausenumber_1_part_27%25252525252F6"/>
       <w:bookmarkEnd w:id="556"/>
       <w:r>
         <w:rPr>
@@ -27953,7 +27953,7 @@
         </w:rPr>
         <w:t>146</w:t>
       </w:r>
-      <w:bookmarkStart w:id="557" w:name="Ref_clausenumber_1_part_27%252525252F057"/>
+      <w:bookmarkStart w:id="557" w:name="Ref_clausenumber_1_part_27%25252525252F7"/>
       <w:bookmarkEnd w:id="557"/>
       <w:r>
         <w:rPr>
@@ -28009,7 +28009,7 @@
         <w:pStyle w:val="subsection"/>
         <w:rPr/>
       </w:pPr>
-      <w:bookmarkStart w:id="560" w:name="Ref_clausenumber_1_part_27%252525252F058"/>
+      <w:bookmarkStart w:id="560" w:name="Ref_clausenumber_1_part_27%25252525252F8"/>
       <w:bookmarkEnd w:id="560"/>
       <w:r>
         <w:rPr>
@@ -28017,7 +28017,7 @@
         </w:rPr>
         <w:t>147</w:t>
       </w:r>
-      <w:bookmarkStart w:id="561" w:name="Ref_clausenumber_1_part_27%252525252F059"/>
+      <w:bookmarkStart w:id="561" w:name="Ref_clausenumber_1_part_27%25252525252F9"/>
       <w:bookmarkEnd w:id="561"/>
       <w:r>
         <w:rPr>
@@ -28174,7 +28174,7 @@
         <w:pStyle w:val="subsection"/>
         <w:rPr/>
       </w:pPr>
-      <w:bookmarkStart w:id="564" w:name="Ref_clausenumber_1_part_27%252525252F05a"/>
+      <w:bookmarkStart w:id="564" w:name="Ref_clausenumber_1_part_27%25252525252Fa"/>
       <w:bookmarkEnd w:id="564"/>
       <w:r>
         <w:rPr>
@@ -28182,7 +28182,7 @@
         </w:rPr>
         <w:t>148</w:t>
       </w:r>
-      <w:bookmarkStart w:id="565" w:name="Ref_clausenumber_1_part_27%252525252F05b"/>
+      <w:bookmarkStart w:id="565" w:name="Ref_clausenumber_1_part_27%25252525252Fb"/>
       <w:bookmarkEnd w:id="565"/>
       <w:r>
         <w:rPr>
@@ -28495,7 +28495,7 @@
         <w:pStyle w:val="subsection"/>
         <w:rPr/>
       </w:pPr>
-      <w:bookmarkStart w:id="576" w:name="Ref_clausenumber_1_part_23%252525252F10%"/>
+      <w:bookmarkStart w:id="576" w:name="Ref_clausenumber_1_part_23%25252525252Fh"/>
       <w:bookmarkEnd w:id="576"/>
       <w:r>
         <w:rPr>
@@ -28503,7 +28503,7 @@
         </w:rPr>
         <w:t>149</w:t>
       </w:r>
-      <w:bookmarkStart w:id="577" w:name="Ref_clausenumber_1_part_23%252525252F101"/>
+      <w:bookmarkStart w:id="577" w:name="Ref_clausenumber_1_part_23%25252525252Fi"/>
       <w:bookmarkEnd w:id="577"/>
       <w:r>
         <w:rPr>
@@ -28593,7 +28593,7 @@
         <w:pStyle w:val="subsection"/>
         <w:rPr/>
       </w:pPr>
-      <w:bookmarkStart w:id="578" w:name="Ref_clausenumber_1_part_28%252525252F02%"/>
+      <w:bookmarkStart w:id="578" w:name="Ref_clausenumber_1_part_28%25252525252F0"/>
       <w:bookmarkEnd w:id="578"/>
       <w:r>
         <w:rPr>
@@ -28601,7 +28601,7 @@
         </w:rPr>
         <w:t>150</w:t>
       </w:r>
-      <w:bookmarkStart w:id="579" w:name="Ref_clausenumber_1_part_28%252525252F021"/>
+      <w:bookmarkStart w:id="579" w:name="Ref_clausenumber_1_part_28%25252525252F1"/>
       <w:bookmarkEnd w:id="579"/>
       <w:r>
         <w:rPr>
@@ -28720,7 +28720,7 @@
         <w:pStyle w:val="subsection"/>
         <w:rPr/>
       </w:pPr>
-      <w:bookmarkStart w:id="582" w:name="Ref_clausenumber_1_part_28%252525252F05%"/>
+      <w:bookmarkStart w:id="582" w:name="Ref_clausenumber_1_part_28%25252525252F2"/>
       <w:bookmarkEnd w:id="582"/>
       <w:r>
         <w:rPr>
@@ -28728,7 +28728,7 @@
         </w:rPr>
         <w:t>151</w:t>
       </w:r>
-      <w:bookmarkStart w:id="583" w:name="Ref_clausenumber_1_part_28%252525252F051"/>
+      <w:bookmarkStart w:id="583" w:name="Ref_clausenumber_1_part_28%25252525252F3"/>
       <w:bookmarkEnd w:id="583"/>
       <w:r>
         <w:rPr>
@@ -29137,7 +29137,7 @@
         <w:pStyle w:val="subsection"/>
         <w:rPr/>
       </w:pPr>
-      <w:bookmarkStart w:id="584" w:name="Ref_clausenumber_1_part_09%252525252F106"/>
+      <w:bookmarkStart w:id="584" w:name="Ref_clausenumber_1_part_09%25252525252F7"/>
       <w:bookmarkEnd w:id="584"/>
       <w:r>
         <w:rPr>
@@ -29145,7 +29145,7 @@
         </w:rPr>
         <w:t>155</w:t>
       </w:r>
-      <w:bookmarkStart w:id="585" w:name="Ref_clausenumber_1_part_09%252525252F107"/>
+      <w:bookmarkStart w:id="585" w:name="Ref_clausenumber_1_part_09%25252525252F8"/>
       <w:bookmarkEnd w:id="585"/>
       <w:r>
         <w:rPr>
@@ -29289,13 +29289,13 @@
         <w:rPr/>
         <w:tab/>
       </w:r>
-      <w:bookmarkStart w:id="590" w:name="Ref_paragraphnumber_1_part_23%2525252528"/>
+      <w:bookmarkStart w:id="590" w:name="Ref_paragraphnumber_1_part_23%2525252529"/>
       <w:bookmarkEnd w:id="590"/>
       <w:r>
         <w:rPr/>
         <w:t>(c)</w:t>
       </w:r>
-      <w:bookmarkStart w:id="591" w:name="Ref_paragraphnumber_1_part_23%2525252529"/>
+      <w:bookmarkStart w:id="591" w:name="Ref_paragraphnumber_1_part_23%252525252a"/>
       <w:bookmarkEnd w:id="591"/>
       <w:r>
         <w:rPr/>
@@ -29405,7 +29405,7 @@
         <w:pStyle w:val="subsection"/>
         <w:rPr/>
       </w:pPr>
-      <w:bookmarkStart w:id="594" w:name="Ref_clausenumber_1_part_09%252525252F12%"/>
+      <w:bookmarkStart w:id="594" w:name="Ref_clausenumber_1_part_09%25252525252F9"/>
       <w:bookmarkEnd w:id="594"/>
       <w:r>
         <w:rPr>
@@ -29413,7 +29413,7 @@
         </w:rPr>
         <w:t>156</w:t>
       </w:r>
-      <w:bookmarkStart w:id="595" w:name="Ref_clausenumber_1_part_09%252525252F121"/>
+      <w:bookmarkStart w:id="595" w:name="Ref_clausenumber_1_part_09%25252525252Fa"/>
       <w:bookmarkEnd w:id="595"/>
       <w:r>
         <w:rPr>
@@ -29624,7 +29624,7 @@
         <w:pStyle w:val="subsection"/>
         <w:rPr/>
       </w:pPr>
-      <w:bookmarkStart w:id="602" w:name="Ref_clausenumber_1_part_20%252525252F12%"/>
+      <w:bookmarkStart w:id="602" w:name="Ref_clausenumber_1_part_20%25252525252F2"/>
       <w:bookmarkEnd w:id="602"/>
       <w:r>
         <w:rPr>
@@ -29632,7 +29632,7 @@
         </w:rPr>
         <w:t>157</w:t>
       </w:r>
-      <w:bookmarkStart w:id="603" w:name="Ref_clausenumber_1_part_20%252525252F121"/>
+      <w:bookmarkStart w:id="603" w:name="Ref_clausenumber_1_part_20%25252525252F3"/>
       <w:bookmarkEnd w:id="603"/>
       <w:r>
         <w:rPr>
@@ -29776,7 +29776,7 @@
         <w:pStyle w:val="subsection"/>
         <w:rPr/>
       </w:pPr>
-      <w:bookmarkStart w:id="608" w:name="Ref_clausenumber_1_part_02%252525252F05%"/>
+      <w:bookmarkStart w:id="608" w:name="Ref_clausenumber_1_part_02%25252525252F0"/>
       <w:bookmarkEnd w:id="608"/>
       <w:r>
         <w:rPr>
@@ -29784,7 +29784,7 @@
         </w:rPr>
         <w:t>158</w:t>
       </w:r>
-      <w:bookmarkStart w:id="609" w:name="Ref_clausenumber_1_part_02%252525252F051"/>
+      <w:bookmarkStart w:id="609" w:name="Ref_clausenumber_1_part_02%25252525252Fd"/>
       <w:bookmarkEnd w:id="609"/>
       <w:r>
         <w:rPr>
@@ -30501,13 +30501,13 @@
         <w:rPr/>
         <w:tab/>
       </w:r>
-      <w:bookmarkStart w:id="612" w:name="Ref_paragraphnumber_1_part_07%2525252526"/>
+      <w:bookmarkStart w:id="612" w:name="Ref_paragraphnumber_1_part_07%2525252527"/>
       <w:bookmarkEnd w:id="612"/>
       <w:r>
         <w:rPr/>
         <w:t>(c)</w:t>
       </w:r>
-      <w:bookmarkStart w:id="613" w:name="Ref_paragraphnumber_1_part_07%2525252527"/>
+      <w:bookmarkStart w:id="613" w:name="Ref_paragraphnumber_1_part_07%2525252528"/>
       <w:bookmarkEnd w:id="613"/>
       <w:r>
         <w:rPr/>
@@ -30655,7 +30655,7 @@
         <w:pStyle w:val="clause"/>
         <w:rPr/>
       </w:pPr>
-      <w:bookmarkStart w:id="618" w:name="Ref_clausenumber_1_part_29%252525252F08%"/>
+      <w:bookmarkStart w:id="618" w:name="Ref_clausenumber_1_part_29%25252525252F0"/>
       <w:bookmarkEnd w:id="618"/>
       <w:r>
         <w:rPr>
@@ -30663,7 +30663,7 @@
         </w:rPr>
         <w:t>160</w:t>
       </w:r>
-      <w:bookmarkStart w:id="619" w:name="Ref_clausenumber_1_part_29%252525252F081"/>
+      <w:bookmarkStart w:id="619" w:name="Ref_clausenumber_1_part_29%25252525252F1"/>
       <w:bookmarkEnd w:id="619"/>
       <w:r>
         <w:rPr>
@@ -30696,15 +30696,15 @@
         <w:pStyle w:val="scheduleheading"/>
         <w:rPr/>
       </w:pPr>
-      <w:bookmarkStart w:id="622" w:name="current_part_Copy_7"/>
-      <w:bookmarkStart w:id="623" w:name="current_chapter_Copy_18"/>
+      <w:bookmarkStart w:id="622" w:name="current_chapter_Copy_18"/>
+      <w:bookmarkStart w:id="623" w:name="current_part_Copy_7"/>
       <w:bookmarkEnd w:id="622"/>
       <w:bookmarkEnd w:id="623"/>
       <w:r>
         <w:rPr/>
         <w:t xml:space="preserve">SCHEDULE </w:t>
       </w:r>
-      <w:bookmarkStart w:id="624" w:name="Ref_schedulenumber_1_part_21%252525252F0"/>
+      <w:bookmarkStart w:id="624" w:name="Ref_schedulenumber_1_part_21%25252525252"/>
       <w:bookmarkEnd w:id="624"/>
       <w:r>
         <w:rPr/>
@@ -31641,9 +31641,9 @@
         <w:pStyle w:val="scheduleheading"/>
         <w:rPr/>
       </w:pPr>
-      <w:bookmarkStart w:id="644" w:name="current_part_Copy_8"/>
+      <w:bookmarkStart w:id="644" w:name="current_schedule_Copy_2"/>
       <w:bookmarkStart w:id="645" w:name="current_chapter_Copy_19"/>
-      <w:bookmarkStart w:id="646" w:name="current_schedule_Copy_2"/>
+      <w:bookmarkStart w:id="646" w:name="current_part_Copy_8"/>
       <w:bookmarkEnd w:id="644"/>
       <w:bookmarkEnd w:id="645"/>
       <w:bookmarkEnd w:id="646"/>
@@ -31651,7 +31651,7 @@
         <w:rPr/>
         <w:t xml:space="preserve">SCHEDULE </w:t>
       </w:r>
-      <w:bookmarkStart w:id="647" w:name="Ref_schedulenumber_1_part_23%252525252F0"/>
+      <w:bookmarkStart w:id="647" w:name="Ref_schedulenumber_1_part_23%25252525252"/>
       <w:bookmarkEnd w:id="647"/>
       <w:r>
         <w:rPr/>
@@ -32014,9 +32014,9 @@
         <w:pStyle w:val="scheduleheading"/>
         <w:rPr/>
       </w:pPr>
-      <w:bookmarkStart w:id="659" w:name="current_part_Copy_9"/>
+      <w:bookmarkStart w:id="659" w:name="current_schedule_Copy_4"/>
       <w:bookmarkStart w:id="660" w:name="current_chapter_Copy_20"/>
-      <w:bookmarkStart w:id="661" w:name="current_schedule_Copy_4"/>
+      <w:bookmarkStart w:id="661" w:name="current_part_Copy_9"/>
       <w:bookmarkEnd w:id="659"/>
       <w:bookmarkEnd w:id="660"/>
       <w:bookmarkEnd w:id="661"/>
@@ -32024,7 +32024,7 @@
         <w:rPr/>
         <w:t xml:space="preserve">SCHEDULE </w:t>
       </w:r>
-      <w:bookmarkStart w:id="662" w:name="Ref_schedulenumber_1_part_31%252525252F1"/>
+      <w:bookmarkStart w:id="662" w:name="Ref_schedulenumber_1_part_31%25252525252"/>
       <w:bookmarkEnd w:id="662"/>
       <w:r>
         <w:rPr/>
@@ -39501,9 +39501,9 @@
         <w:pStyle w:val="scheduleheading"/>
         <w:rPr/>
       </w:pPr>
-      <w:bookmarkStart w:id="664" w:name="current_part_Copy_10"/>
+      <w:bookmarkStart w:id="664" w:name="current_schedule_Copy_6"/>
       <w:bookmarkStart w:id="665" w:name="current_chapter_Copy_21"/>
-      <w:bookmarkStart w:id="666" w:name="current_schedule_Copy_6"/>
+      <w:bookmarkStart w:id="666" w:name="current_part_Copy_10"/>
       <w:bookmarkEnd w:id="664"/>
       <w:bookmarkEnd w:id="665"/>
       <w:bookmarkEnd w:id="666"/>
@@ -39511,7 +39511,7 @@
         <w:rPr/>
         <w:t xml:space="preserve">SCHEDULE </w:t>
       </w:r>
-      <w:bookmarkStart w:id="667" w:name="Ref_schedulenumber_1_part_02%252525252F0"/>
+      <w:bookmarkStart w:id="667" w:name="Ref_schedulenumber_1_part_02%25252525252"/>
       <w:bookmarkEnd w:id="667"/>
       <w:r>
         <w:rPr/>
@@ -39996,9 +39996,9 @@
         <w:pStyle w:val="scheduleheading"/>
         <w:rPr/>
       </w:pPr>
-      <w:bookmarkStart w:id="671" w:name="current_part_Copy_11"/>
+      <w:bookmarkStart w:id="671" w:name="current_schedule_Copy_8"/>
       <w:bookmarkStart w:id="672" w:name="current_chapter_Copy_22"/>
-      <w:bookmarkStart w:id="673" w:name="current_schedule_Copy_8"/>
+      <w:bookmarkStart w:id="673" w:name="current_part_Copy_11"/>
       <w:bookmarkEnd w:id="671"/>
       <w:bookmarkEnd w:id="672"/>
       <w:bookmarkEnd w:id="673"/>
@@ -40006,7 +40006,7 @@
         <w:rPr/>
         <w:t xml:space="preserve">SCHEDULE </w:t>
       </w:r>
-      <w:bookmarkStart w:id="674" w:name="Ref_schedulenumber_1_part_03%252525252F0"/>
+      <w:bookmarkStart w:id="674" w:name="Ref_schedulenumber_1_part_03%25252525252"/>
       <w:bookmarkEnd w:id="674"/>
       <w:r>
         <w:rPr/>
@@ -40313,8 +40313,8 @@
               <w:rPr/>
               <w:t>Schedule 5.</w:t>
             </w:r>
-            <w:bookmarkStart w:id="676" w:name="SwXTextPosition631"/>
-            <w:bookmarkStart w:id="677" w:name="SwXTextPosition626"/>
+            <w:bookmarkStart w:id="676" w:name="SwXTextPosition626"/>
+            <w:bookmarkStart w:id="677" w:name="SwXTextPosition631"/>
             <w:bookmarkEnd w:id="676"/>
             <w:bookmarkEnd w:id="677"/>
           </w:p>
@@ -42446,7 +42446,7 @@
     </w:r>
     <w:r>
       <w:rPr/>
-      <w:t>v</w:t>
+      <w:t>vii</w:t>
     </w:r>
     <w:r>
       <w:rPr/>
@@ -42531,7 +42531,7 @@
     </w:r>
     <w:r>
       <w:rPr/>
-      <w:t>137</w:t>
+      <w:t>71</w:t>
     </w:r>
     <w:r>
       <w:rPr/>
@@ -42709,10 +42709,12 @@
       </w:rPr>
       <w:fldChar w:fldCharType="end"/>
     </w:r>
-    <w:bookmarkStart w:id="678" w:name="current_part"/>
+    <w:bookmarkStart w:id="678" w:name="current_part_Copy_1"/>
     <w:bookmarkStart w:id="679" w:name="current_part_Copy_12"/>
+    <w:bookmarkStart w:id="680" w:name="current_part"/>
     <w:bookmarkEnd w:id="678"/>
     <w:bookmarkEnd w:id="679"/>
+    <w:bookmarkEnd w:id="680"/>
     <w:r>
       <w:rPr>
         <w:i w:val="false"/>
@@ -42731,13 +42733,13 @@
       </w:rPr>
       <w:fldChar w:fldCharType="separate"/>
     </w:r>
-    <w:bookmarkStart w:id="680" w:name="current_part"/>
+    <w:bookmarkStart w:id="681" w:name="current_part"/>
     <w:r>
       <w:rPr>
         <w:i w:val="false"/>
       </w:rPr>
     </w:r>
-    <w:bookmarkEnd w:id="680"/>
+    <w:bookmarkEnd w:id="681"/>
     <w:r>
       <w:rPr>
         <w:i w:val="false"/>
@@ -42773,10 +42775,12 @@
       </w:rPr>
       <w:fldChar w:fldCharType="end"/>
     </w:r>
-    <w:bookmarkStart w:id="681" w:name="current_chapter"/>
-    <w:bookmarkStart w:id="682" w:name="current_chapter_Copy_23"/>
-    <w:bookmarkEnd w:id="681"/>
+    <w:bookmarkStart w:id="682" w:name="current_chapter_Copy_1"/>
+    <w:bookmarkStart w:id="683" w:name="current_chapter_Copy_23"/>
+    <w:bookmarkStart w:id="684" w:name="current_chapter"/>
     <w:bookmarkEnd w:id="682"/>
+    <w:bookmarkEnd w:id="683"/>
+    <w:bookmarkEnd w:id="684"/>
     <w:r>
       <w:rPr>
         <w:i w:val="false"/>
@@ -42795,13 +42799,13 @@
       </w:rPr>
       <w:fldChar w:fldCharType="separate"/>
     </w:r>
-    <w:bookmarkStart w:id="683" w:name="current_chapter"/>
+    <w:bookmarkStart w:id="685" w:name="current_chapter"/>
     <w:r>
       <w:rPr>
         <w:i w:val="false"/>
       </w:rPr>
     </w:r>
-    <w:bookmarkEnd w:id="683"/>
+    <w:bookmarkEnd w:id="685"/>
     <w:r>
       <w:rPr>
         <w:i w:val="false"/>
@@ -42837,10 +42841,12 @@
       </w:rPr>
       <w:fldChar w:fldCharType="end"/>
     </w:r>
-    <w:bookmarkStart w:id="684" w:name="current_schedule"/>
-    <w:bookmarkStart w:id="685" w:name="current_schedule_Copy_10"/>
-    <w:bookmarkEnd w:id="684"/>
-    <w:bookmarkEnd w:id="685"/>
+    <w:bookmarkStart w:id="686" w:name="current_schedule_Copy_1"/>
+    <w:bookmarkStart w:id="687" w:name="current_schedule_Copy_10"/>
+    <w:bookmarkStart w:id="688" w:name="current_schedule"/>
+    <w:bookmarkEnd w:id="686"/>
+    <w:bookmarkEnd w:id="687"/>
+    <w:bookmarkEnd w:id="688"/>
     <w:r>
       <w:rPr>
         <w:i w:val="false"/>
@@ -42859,13 +42865,13 @@
       </w:rPr>
       <w:fldChar w:fldCharType="separate"/>
     </w:r>
-    <w:bookmarkStart w:id="686" w:name="current_schedule"/>
+    <w:bookmarkStart w:id="689" w:name="current_schedule"/>
     <w:r>
       <w:rPr>
         <w:i w:val="false"/>
       </w:rPr>
     </w:r>
-    <w:bookmarkEnd w:id="686"/>
+    <w:bookmarkEnd w:id="689"/>
     <w:r>
       <w:rPr>
         <w:i w:val="false"/>
@@ -42970,12 +42976,14 @@
       </w:rPr>
       <w:fldChar w:fldCharType="end"/>
     </w:r>
-    <w:bookmarkStart w:id="687" w:name="current_part_Copy_2"/>
-    <w:bookmarkStart w:id="688" w:name="current_part_Copy_13"/>
-    <w:bookmarkStart w:id="689" w:name="current_part_Copy_1"/>
-    <w:bookmarkEnd w:id="687"/>
-    <w:bookmarkEnd w:id="688"/>
-    <w:bookmarkEnd w:id="689"/>
+    <w:bookmarkStart w:id="690" w:name="current_part_Copy_5"/>
+    <w:bookmarkStart w:id="691" w:name="current_part_Copy_1_Copy_1"/>
+    <w:bookmarkStart w:id="692" w:name="current_part_Copy_13"/>
+    <w:bookmarkStart w:id="693" w:name="current_part_Copy_2_Copy_1"/>
+    <w:bookmarkEnd w:id="690"/>
+    <w:bookmarkEnd w:id="691"/>
+    <w:bookmarkEnd w:id="692"/>
+    <w:bookmarkEnd w:id="693"/>
     <w:r>
       <w:rPr>
         <w:i w:val="false"/>
@@ -42994,13 +43002,13 @@
       </w:rPr>
       <w:fldChar w:fldCharType="separate"/>
     </w:r>
-    <w:bookmarkStart w:id="690" w:name="current_part"/>
+    <w:bookmarkStart w:id="694" w:name="current_part"/>
     <w:r>
       <w:rPr>
         <w:i w:val="false"/>
       </w:rPr>
     </w:r>
-    <w:bookmarkEnd w:id="690"/>
+    <w:bookmarkEnd w:id="694"/>
     <w:r>
       <w:rPr>
         <w:i w:val="false"/>
@@ -43036,12 +43044,14 @@
       </w:rPr>
       <w:fldChar w:fldCharType="end"/>
     </w:r>
-    <w:bookmarkStart w:id="691" w:name="current_chapter_Copy_2"/>
-    <w:bookmarkStart w:id="692" w:name="current_chapter_Copy_24"/>
-    <w:bookmarkStart w:id="693" w:name="current_chapter_Copy_1"/>
-    <w:bookmarkEnd w:id="691"/>
-    <w:bookmarkEnd w:id="692"/>
-    <w:bookmarkEnd w:id="693"/>
+    <w:bookmarkStart w:id="695" w:name="current_chapter_Copy_5"/>
+    <w:bookmarkStart w:id="696" w:name="current_chapter_Copy_1_Copy_1"/>
+    <w:bookmarkStart w:id="697" w:name="current_chapter_Copy_24"/>
+    <w:bookmarkStart w:id="698" w:name="current_chapter_Copy_2_Copy_1"/>
+    <w:bookmarkEnd w:id="695"/>
+    <w:bookmarkEnd w:id="696"/>
+    <w:bookmarkEnd w:id="697"/>
+    <w:bookmarkEnd w:id="698"/>
     <w:r>
       <w:rPr>
         <w:i w:val="false"/>
@@ -43060,13 +43070,13 @@
       </w:rPr>
       <w:fldChar w:fldCharType="separate"/>
     </w:r>
-    <w:bookmarkStart w:id="694" w:name="current_chapter"/>
+    <w:bookmarkStart w:id="699" w:name="current_chapter"/>
     <w:r>
       <w:rPr>
         <w:i w:val="false"/>
       </w:rPr>
     </w:r>
-    <w:bookmarkEnd w:id="694"/>
+    <w:bookmarkEnd w:id="699"/>
     <w:r>
       <w:rPr>
         <w:i w:val="false"/>
@@ -43102,12 +43112,14 @@
       </w:rPr>
       <w:fldChar w:fldCharType="end"/>
     </w:r>
-    <w:bookmarkStart w:id="695" w:name="current_schedule_Copy_2"/>
-    <w:bookmarkStart w:id="696" w:name="current_schedule_Copy_11"/>
-    <w:bookmarkStart w:id="697" w:name="current_schedule_Copy_1"/>
-    <w:bookmarkEnd w:id="695"/>
-    <w:bookmarkEnd w:id="696"/>
-    <w:bookmarkEnd w:id="697"/>
+    <w:bookmarkStart w:id="700" w:name="current_schedule_Copy_5"/>
+    <w:bookmarkStart w:id="701" w:name="current_schedule_Copy_1_Copy_1"/>
+    <w:bookmarkStart w:id="702" w:name="current_schedule_Copy_11"/>
+    <w:bookmarkStart w:id="703" w:name="current_schedule_Copy_2_Copy_1"/>
+    <w:bookmarkEnd w:id="700"/>
+    <w:bookmarkEnd w:id="701"/>
+    <w:bookmarkEnd w:id="702"/>
+    <w:bookmarkEnd w:id="703"/>
     <w:r>
       <w:rPr>
         <w:i w:val="false"/>
@@ -43126,13 +43138,13 @@
       </w:rPr>
       <w:fldChar w:fldCharType="separate"/>
     </w:r>
-    <w:bookmarkStart w:id="698" w:name="current_schedule"/>
+    <w:bookmarkStart w:id="704" w:name="current_schedule"/>
     <w:r>
       <w:rPr>
         <w:i w:val="false"/>
       </w:rPr>
     </w:r>
-    <w:bookmarkEnd w:id="698"/>
+    <w:bookmarkEnd w:id="704"/>
     <w:r>
       <w:rPr>
         <w:i w:val="false"/>
@@ -43552,7 +43564,7 @@
       <w:keepLines/>
       <w:widowControl w:val="false"/>
       <w:suppressAutoHyphens w:val="true"/>
-      <w:overflowPunct w:val="false"/>
+      <w:overflowPunct w:val="true"/>
       <w:bidi w:val="0"/>
       <w:spacing w:before="102" w:after="0"/>
       <w:jc w:val="both"/>
@@ -43680,8 +43692,8 @@
       <w:sz w:val="16"/>
     </w:rPr>
   </w:style>
-  <w:style w:type="character" w:styleId="Bulletsuser" w:customStyle="1">
-    <w:name w:val="Bullets (user)"/>
+  <w:style w:type="character" w:styleId="Bullets" w:customStyle="1">
+    <w:name w:val="Bullets"/>
     <w:qFormat/>
     <w:rPr>
       <w:rFonts w:ascii="OpenSymbol" w:hAnsi="OpenSymbol" w:eastAsia="OpenSymbol" w:cs="OpenSymbol"/>
@@ -43818,7 +43830,7 @@
         <w:tab w:val="right" w:pos="7654" w:leader="none"/>
       </w:tabs>
       <w:suppressAutoHyphens w:val="true"/>
-      <w:overflowPunct w:val="false"/>
+      <w:overflowPunct w:val="true"/>
       <w:bidi w:val="0"/>
       <w:spacing w:before="0" w:after="0"/>
       <w:jc w:val="center"/>
@@ -43844,7 +43856,7 @@
         <w:tab w:val="right" w:pos="9638" w:leader="none"/>
       </w:tabs>
       <w:suppressAutoHyphens w:val="true"/>
-      <w:overflowPunct w:val="false"/>
+      <w:overflowPunct w:val="true"/>
       <w:bidi w:val="0"/>
       <w:spacing w:before="0" w:after="0"/>
       <w:jc w:val="center"/>
@@ -44246,7 +44258,7 @@
       <w:widowControl w:val="false"/>
       <w:suppressLineNumbers/>
       <w:suppressAutoHyphens w:val="true"/>
-      <w:overflowPunct w:val="false"/>
+      <w:overflowPunct w:val="true"/>
       <w:bidi w:val="0"/>
       <w:spacing w:before="567" w:after="227"/>
       <w:jc w:val="center"/>
@@ -44643,8 +44655,8 @@
     </w:pPr>
     <w:rPr/>
   </w:style>
-  <w:style w:type="paragraph" w:styleId="FrameContentsuser" w:customStyle="1">
-    <w:name w:val="Frame Contents (user)"/>
+  <w:style w:type="paragraph" w:styleId="FrameContents" w:customStyle="1">
+    <w:name w:val="Frame Contents"/>
     <w:basedOn w:val="BodyText"/>
     <w:qFormat/>
     <w:pPr/>

</xml_diff>